<commit_message>
Aggiornamento lista risorse citabili
</commit_message>
<xml_diff>
--- a/Modalità di citazione - Lista risorse.docx
+++ b/Modalità di citazione - Lista risorse.docx
@@ -2,6 +2,362 @@
 <file path=word/document.xml><?xml version="1.0" encoding="utf-8"?>
 <w:document xmlns:wpc="http://schemas.microsoft.com/office/word/2010/wordprocessingCanvas" xmlns:cx="http://schemas.microsoft.com/office/drawing/2014/chartex" xmlns:cx1="http://schemas.microsoft.com/office/drawing/2015/9/8/chartex" xmlns:cx2="http://schemas.microsoft.com/office/drawing/2015/10/21/chartex" xmlns:cx3="http://schemas.microsoft.com/office/drawing/2016/5/9/chartex" xmlns:cx4="http://schemas.microsoft.com/office/drawing/2016/5/10/chartex" xmlns:cx5="http://schemas.microsoft.com/office/drawing/2016/5/11/chartex" xmlns:cx6="http://schemas.microsoft.com/office/drawing/2016/5/12/chartex" xmlns:cx7="http://schemas.microsoft.com/office/drawing/2016/5/13/chartex" xmlns:cx8="http://schemas.microsoft.com/office/drawing/2016/5/14/chartex" xmlns:mc="http://schemas.openxmlformats.org/markup-compatibility/2006" xmlns:aink="http://schemas.microsoft.com/office/drawing/2016/ink" xmlns:am3d="http://schemas.microsoft.com/office/drawing/2017/model3d" xmlns:o="urn:schemas-microsoft-com:office:office" xmlns:oel="http://schemas.microsoft.com/office/2019/extlst" xmlns:r="http://schemas.openxmlformats.org/officeDocument/2006/relationships" xmlns:m="http://schemas.openxmlformats.org/officeDocument/2006/math" xmlns:v="urn:schemas-microsoft-com:vml" xmlns:wp14="http://schemas.microsoft.com/office/word/2010/wordprocessingDrawing" xmlns:wp="http://schemas.openxmlformats.org/drawingml/2006/wordprocessingDrawing" xmlns:w10="urn:schemas-microsoft-com:office:word" xmlns:w="http://schemas.openxmlformats.org/wordprocessingml/2006/main" xmlns:w14="http://schemas.microsoft.com/office/word/2010/wordml" xmlns:w15="http://schemas.microsoft.com/office/word/2012/wordml" xmlns:w16cex="http://schemas.microsoft.com/office/word/2018/wordml/cex" xmlns:w16cid="http://schemas.microsoft.com/office/word/2016/wordml/cid" xmlns:w16="http://schemas.microsoft.com/office/word/2018/wordml" xmlns:w16du="http://schemas.microsoft.com/office/word/2023/wordml/word16du" xmlns:w16sdtdh="http://schemas.microsoft.com/office/word/2020/wordml/sdtdatahash" xmlns:w16se="http://schemas.microsoft.com/office/word/2015/wordml/symex" xmlns:wpg="http://schemas.microsoft.com/office/word/2010/wordprocessingGroup" xmlns:wpi="http://schemas.microsoft.com/office/word/2010/wordprocessingInk" xmlns:wne="http://schemas.microsoft.com/office/word/2006/wordml" xmlns:wps="http://schemas.microsoft.com/office/word/2010/wordprocessingShape" mc:Ignorable="w14 w15 w16se w16cid w16 w16cex w16sdtdh w16du wp14">
   <w:body>
+    <w:p>
+      <w:r>
+        <w:t>Lista di risorse riutilizzabili in ordine di creazione (data), con relativa citazione da inserire nella propria presentazione in caso di riutilizzo e breve descrizione del contenuto</w:t>
+      </w:r>
+      <w:r>
+        <w:t xml:space="preserve">. Per le modalità di citazione del materiale all’interno delle proprie slide, vedere la relativa </w:t>
+      </w:r>
+      <w:hyperlink r:id="rId4" w:history="1">
+        <w:r>
+          <w:rPr>
+            <w:rStyle w:val="Collegamentoipertestuale"/>
+          </w:rPr>
+          <w:t>guida</w:t>
+        </w:r>
+      </w:hyperlink>
+    </w:p>
+    <w:tbl>
+      <w:tblPr>
+        <w:tblStyle w:val="Grigliatabella"/>
+        <w:tblW w:w="0" w:type="auto"/>
+        <w:tblLook w:val="04A0" w:firstRow="1" w:lastRow="0" w:firstColumn="1" w:lastColumn="0" w:noHBand="0" w:noVBand="1"/>
+      </w:tblPr>
+      <w:tblGrid>
+        <w:gridCol w:w="2502"/>
+        <w:gridCol w:w="2116"/>
+        <w:gridCol w:w="2459"/>
+        <w:gridCol w:w="2551"/>
+      </w:tblGrid>
+      <w:tr>
+        <w:tc>
+          <w:tcPr>
+            <w:tcW w:w="2502" w:type="dxa"/>
+          </w:tcPr>
+          <w:p>
+            <w:r>
+              <w:t>data</w:t>
+            </w:r>
+          </w:p>
+        </w:tc>
+        <w:tc>
+          <w:tcPr>
+            <w:tcW w:w="2116" w:type="dxa"/>
+          </w:tcPr>
+          <w:p>
+            <w:r>
+              <w:t>materiale</w:t>
+            </w:r>
+          </w:p>
+        </w:tc>
+        <w:tc>
+          <w:tcPr>
+            <w:tcW w:w="2459" w:type="dxa"/>
+          </w:tcPr>
+          <w:p>
+            <w:r>
+              <w:t>citazione</w:t>
+            </w:r>
+          </w:p>
+        </w:tc>
+        <w:tc>
+          <w:tcPr>
+            <w:tcW w:w="2551" w:type="dxa"/>
+          </w:tcPr>
+          <w:p>
+            <w:r>
+              <w:t>descrizione</w:t>
+            </w:r>
+          </w:p>
+        </w:tc>
+      </w:tr>
+      <w:tr>
+        <w:tc>
+          <w:tcPr>
+            <w:tcW w:w="2502" w:type="dxa"/>
+          </w:tcPr>
+          <w:p>
+            <w:r>
+              <w:rPr>
+                <w:lang w:val="en-US"/>
+              </w:rPr>
+              <w:t>8/03/2024</w:t>
+            </w:r>
+          </w:p>
+        </w:tc>
+        <w:tc>
+          <w:tcPr>
+            <w:tcW w:w="2116" w:type="dxa"/>
+          </w:tcPr>
+          <w:p>
+            <w:r>
+              <w:t>handout</w:t>
+            </w:r>
+          </w:p>
+        </w:tc>
+        <w:tc>
+          <w:tcPr>
+            <w:tcW w:w="2459" w:type="dxa"/>
+          </w:tcPr>
+          <w:p>
+            <w:r>
+              <w:t xml:space="preserve">Giulia Pedonese, </w:t>
+            </w:r>
+            <w:r>
+              <w:t>Formazione CLARIN-I</w:t>
+            </w:r>
+            <w:r>
+              <w:t>T per H2IOSC</w:t>
+            </w:r>
+          </w:p>
+        </w:tc>
+        <w:tc>
+          <w:tcPr>
+            <w:tcW w:w="2551" w:type="dxa"/>
+          </w:tcPr>
+          <w:p>
+            <w:r>
+              <w:t>Handout prodotto a uso del formatore che ha richiesto l’aggiornamento sui prodotti e servizi dell’infrastruttura CLARIN nel progetto H2IOSC</w:t>
+            </w:r>
+          </w:p>
+        </w:tc>
+      </w:tr>
+      <w:tr>
+        <w:tc>
+          <w:tcPr>
+            <w:tcW w:w="2502" w:type="dxa"/>
+          </w:tcPr>
+          <w:p>
+            <w:r>
+              <w:t>20/03/2024</w:t>
+            </w:r>
+          </w:p>
+        </w:tc>
+        <w:tc>
+          <w:tcPr>
+            <w:tcW w:w="2116" w:type="dxa"/>
+          </w:tcPr>
+          <w:p>
+            <w:r>
+              <w:t>slide</w:t>
+            </w:r>
+          </w:p>
+        </w:tc>
+        <w:tc>
+          <w:tcPr>
+            <w:tcW w:w="2459" w:type="dxa"/>
+          </w:tcPr>
+          <w:p>
+            <w:r>
+              <w:t xml:space="preserve">Giulia Pedonese &amp; Federico Boschetti, </w:t>
+            </w:r>
+            <w:r>
+              <w:t xml:space="preserve">CLARIN per le Lingue Antiche, </w:t>
+            </w:r>
+            <w:r>
+              <w:t>online, 20/03/24</w:t>
+            </w:r>
+          </w:p>
+        </w:tc>
+        <w:tc>
+          <w:tcPr>
+            <w:tcW w:w="2551" w:type="dxa"/>
+          </w:tcPr>
+          <w:p>
+            <w:r>
+              <w:t xml:space="preserve">Presentazione tenuta per il progetto ITSERR con </w:t>
+            </w:r>
+            <w:proofErr w:type="spellStart"/>
+            <w:r>
+              <w:t>overview</w:t>
+            </w:r>
+            <w:proofErr w:type="spellEnd"/>
+            <w:r>
+              <w:t xml:space="preserve"> dei core services di CLARIN e approfondimento sulle risorse linguistiche per le lingue di interesse: Latino, Greco, Arabo, Ebraico, Copto, Siriaco e Aramaico”</w:t>
+            </w:r>
+          </w:p>
+          <w:p/>
+        </w:tc>
+      </w:tr>
+      <w:tr>
+        <w:tc>
+          <w:tcPr>
+            <w:tcW w:w="2502" w:type="dxa"/>
+          </w:tcPr>
+          <w:p>
+            <w:r>
+              <w:t>21/03/2024</w:t>
+            </w:r>
+          </w:p>
+        </w:tc>
+        <w:tc>
+          <w:tcPr>
+            <w:tcW w:w="2116" w:type="dxa"/>
+          </w:tcPr>
+          <w:p>
+            <w:r>
+              <w:t>Slide / template</w:t>
+            </w:r>
+          </w:p>
+        </w:tc>
+        <w:tc>
+          <w:tcPr>
+            <w:tcW w:w="2459" w:type="dxa"/>
+          </w:tcPr>
+          <w:p>
+            <w:r>
+              <w:t xml:space="preserve">Giulia Pedonese, CLARIN standard </w:t>
+            </w:r>
+            <w:proofErr w:type="spellStart"/>
+            <w:r>
+              <w:t>presentation</w:t>
+            </w:r>
+            <w:proofErr w:type="spellEnd"/>
+          </w:p>
+        </w:tc>
+        <w:tc>
+          <w:tcPr>
+            <w:tcW w:w="2551" w:type="dxa"/>
+          </w:tcPr>
+          <w:p>
+            <w:r>
+              <w:t>Modello di slide predisposto per il riadattamento nell’ambito del training del progetto H2IOSC: versione in inglese</w:t>
+            </w:r>
+          </w:p>
+        </w:tc>
+      </w:tr>
+      <w:tr>
+        <w:tc>
+          <w:tcPr>
+            <w:tcW w:w="2502" w:type="dxa"/>
+          </w:tcPr>
+          <w:p>
+            <w:r>
+              <w:t>21/03/2024</w:t>
+            </w:r>
+          </w:p>
+        </w:tc>
+        <w:tc>
+          <w:tcPr>
+            <w:tcW w:w="2116" w:type="dxa"/>
+          </w:tcPr>
+          <w:p>
+            <w:r>
+              <w:t>Slide / template</w:t>
+            </w:r>
+          </w:p>
+        </w:tc>
+        <w:tc>
+          <w:tcPr>
+            <w:tcW w:w="2459" w:type="dxa"/>
+          </w:tcPr>
+          <w:p>
+            <w:r>
+              <w:t>Giulia Pedonese, presentazione standard di CLARIN</w:t>
+            </w:r>
+          </w:p>
+        </w:tc>
+        <w:tc>
+          <w:tcPr>
+            <w:tcW w:w="2551" w:type="dxa"/>
+          </w:tcPr>
+          <w:p>
+            <w:r>
+              <w:t xml:space="preserve">Modello di slide predisposto per il riadattamento nell’ambito del training del progetto H2IOSC: versione in </w:t>
+            </w:r>
+            <w:r>
+              <w:t>italiano</w:t>
+            </w:r>
+          </w:p>
+        </w:tc>
+      </w:tr>
+      <w:tr>
+        <w:tc>
+          <w:tcPr>
+            <w:tcW w:w="2502" w:type="dxa"/>
+          </w:tcPr>
+          <w:p>
+            <w:r>
+              <w:t>27/03/2024</w:t>
+            </w:r>
+          </w:p>
+        </w:tc>
+        <w:tc>
+          <w:tcPr>
+            <w:tcW w:w="2116" w:type="dxa"/>
+          </w:tcPr>
+          <w:p>
+            <w:r>
+              <w:t>slide</w:t>
+            </w:r>
+          </w:p>
+        </w:tc>
+        <w:tc>
+          <w:tcPr>
+            <w:tcW w:w="2459" w:type="dxa"/>
+          </w:tcPr>
+          <w:p>
+            <w:r>
+              <w:t>Francesca Frontini, Giulia Pedonese, CLARIN ERIC and CLARIN-IT</w:t>
+            </w:r>
+          </w:p>
+        </w:tc>
+        <w:tc>
+          <w:tcPr>
+            <w:tcW w:w="2551" w:type="dxa"/>
+          </w:tcPr>
+          <w:p>
+            <w:r>
+              <w:t xml:space="preserve">Slide predisposte per l’introduzione ai core services di CLARIN e la presentazione del progetto H2IOSC nel </w:t>
+            </w:r>
+            <w:proofErr w:type="spellStart"/>
+            <w:r>
+              <w:t>CdL</w:t>
+            </w:r>
+            <w:proofErr w:type="spellEnd"/>
+            <w:r>
+              <w:t xml:space="preserve"> di Informatica </w:t>
+            </w:r>
+            <w:r>
+              <w:lastRenderedPageBreak/>
+              <w:t xml:space="preserve">Umanistica, corso Text </w:t>
+            </w:r>
+            <w:proofErr w:type="spellStart"/>
+            <w:r>
+              <w:t>Encoding</w:t>
+            </w:r>
+            <w:proofErr w:type="spellEnd"/>
+          </w:p>
+        </w:tc>
+      </w:tr>
+      <w:tr>
+        <w:tc>
+          <w:tcPr>
+            <w:tcW w:w="2502" w:type="dxa"/>
+          </w:tcPr>
+          <w:p/>
+        </w:tc>
+        <w:tc>
+          <w:tcPr>
+            <w:tcW w:w="2116" w:type="dxa"/>
+          </w:tcPr>
+          <w:p/>
+        </w:tc>
+        <w:tc>
+          <w:tcPr>
+            <w:tcW w:w="2459" w:type="dxa"/>
+          </w:tcPr>
+          <w:p/>
+        </w:tc>
+        <w:tc>
+          <w:tcPr>
+            <w:tcW w:w="2551" w:type="dxa"/>
+          </w:tcPr>
+          <w:p/>
+        </w:tc>
+      </w:tr>
+    </w:tbl>
     <w:p/>
     <w:sectPr>
       <w:pgSz w:w="11906" w:h="16838"/>
@@ -930,6 +1286,48 @@
       <w:spacing w:val="5"/>
     </w:rPr>
   </w:style>
+  <w:style w:type="table" w:styleId="Grigliatabella">
+    <w:name w:val="Table Grid"/>
+    <w:basedOn w:val="Tabellanormale"/>
+    <w:uiPriority w:val="39"/>
+    <w:rsid w:val="005D5FDB"/>
+    <w:pPr>
+      <w:spacing w:after="0" w:line="240" w:lineRule="auto"/>
+    </w:pPr>
+    <w:tblPr>
+      <w:tblBorders>
+        <w:top w:val="single" w:sz="4" w:space="0" w:color="auto"/>
+        <w:left w:val="single" w:sz="4" w:space="0" w:color="auto"/>
+        <w:bottom w:val="single" w:sz="4" w:space="0" w:color="auto"/>
+        <w:right w:val="single" w:sz="4" w:space="0" w:color="auto"/>
+        <w:insideH w:val="single" w:sz="4" w:space="0" w:color="auto"/>
+        <w:insideV w:val="single" w:sz="4" w:space="0" w:color="auto"/>
+      </w:tblBorders>
+    </w:tblPr>
+  </w:style>
+  <w:style w:type="character" w:styleId="Collegamentoipertestuale">
+    <w:name w:val="Hyperlink"/>
+    <w:basedOn w:val="Carpredefinitoparagrafo"/>
+    <w:uiPriority w:val="99"/>
+    <w:unhideWhenUsed/>
+    <w:rsid w:val="00B7368E"/>
+    <w:rPr>
+      <w:color w:val="467886" w:themeColor="hyperlink"/>
+      <w:u w:val="single"/>
+    </w:rPr>
+  </w:style>
+  <w:style w:type="character" w:styleId="Menzionenonrisolta">
+    <w:name w:val="Unresolved Mention"/>
+    <w:basedOn w:val="Carpredefinitoparagrafo"/>
+    <w:uiPriority w:val="99"/>
+    <w:semiHidden/>
+    <w:unhideWhenUsed/>
+    <w:rsid w:val="00B7368E"/>
+    <w:rPr>
+      <w:color w:val="605E5C"/>
+      <w:shd w:val="clear" w:color="auto" w:fill="E1DFDD"/>
+    </w:rPr>
+  </w:style>
 </w:styles>
 </file>
 

</xml_diff>

<commit_message>
Aggiornamento degli estremi bibliografici del materiale didattico caricato
</commit_message>
<xml_diff>
--- a/Modalità di citazione - Lista risorse.docx
+++ b/Modalità di citazione - Lista risorse.docx
@@ -107,6 +107,9 @@
             <w:r>
               <w:t>T per H2IOSC</w:t>
             </w:r>
+            <w:r>
+              <w:t>, materiale informativo per docenti dell’Università di Ferrara, 08/03/2024</w:t>
+            </w:r>
           </w:p>
         </w:tc>
         <w:tc>
@@ -115,7 +118,16 @@
           </w:tcPr>
           <w:p>
             <w:r>
-              <w:t>Handout prodotto a uso del formatore che ha richiesto l’aggiornamento sui prodotti e servizi dell’infrastruttura CLARIN nel progetto H2IOSC</w:t>
+              <w:t xml:space="preserve">Handout prodotto a uso del formatore </w:t>
+            </w:r>
+            <w:r>
+              <w:t xml:space="preserve">UniFe </w:t>
+            </w:r>
+            <w:r>
+              <w:t xml:space="preserve">che ha richiesto l’aggiornamento sui prodotti e servizi dell’infrastruttura CLARIN </w:t>
+            </w:r>
+            <w:r>
+              <w:t>per loro integrazione nei corsi universitari di lingua e traduzione inglese</w:t>
             </w:r>
           </w:p>
         </w:tc>
@@ -152,15 +164,7 @@
           </w:tcPr>
           <w:p>
             <w:r>
-              <w:t xml:space="preserve">Giulia Pedonese, CLARIN standard </w:t>
-            </w:r>
-            <w:proofErr w:type="spellStart"/>
-            <w:r>
-              <w:t>presentation</w:t>
-            </w:r>
-            <w:proofErr w:type="spellEnd"/>
-            <w:r>
-              <w:t>, 18/03/2024</w:t>
+              <w:t>Giulia Pedonese, CLARIN standard presentation, 18/03/2024</w:t>
             </w:r>
           </w:p>
         </w:tc>
@@ -244,7 +248,13 @@
           </w:tcPr>
           <w:p>
             <w:r>
-              <w:t>Giulia Pedonese &amp; Federico Boschetti, CLARIN per le Lingue Antiche, online, 20/03/24</w:t>
+              <w:t xml:space="preserve">Giulia Pedonese &amp; Federico Boschetti, CLARIN per le Lingue Antiche, </w:t>
+            </w:r>
+            <w:r>
+              <w:t>webinar per il progetto ITSERR</w:t>
+            </w:r>
+            <w:r>
+              <w:t>, 20/03/24</w:t>
             </w:r>
           </w:p>
         </w:tc>
@@ -254,15 +264,7 @@
           </w:tcPr>
           <w:p>
             <w:r>
-              <w:t xml:space="preserve">Presentazione tenuta per il progetto ITSERR con </w:t>
-            </w:r>
-            <w:proofErr w:type="spellStart"/>
-            <w:r>
-              <w:t>overview</w:t>
-            </w:r>
-            <w:proofErr w:type="spellEnd"/>
-            <w:r>
-              <w:t xml:space="preserve"> dei core services di CLARIN e approfondimento sulle risorse linguistiche per le lingue di interesse: Latino, Greco, Arabo, Ebraico, Copto, Siriaco e Aramaico”</w:t>
+              <w:t>Presentazione tenuta per il progetto ITSERR con overview dei core services di CLARIN e approfondimento sulle risorse linguistiche per le lingue di interesse: Latino, Greco, Arabo, Ebraico, Copto, Siriaco e Aramaico”</w:t>
             </w:r>
           </w:p>
           <w:p/>
@@ -275,7 +277,7 @@
           </w:tcPr>
           <w:p>
             <w:r>
-              <w:t>27/03/2024</w:t>
+              <w:t>22/03/2024</w:t>
             </w:r>
           </w:p>
         </w:tc>
@@ -295,10 +297,17 @@
           </w:tcPr>
           <w:p>
             <w:r>
-              <w:t>Francesca Frontini, Giulia Pedonese, CLARIN ERIC and CLARIN-IT</w:t>
-            </w:r>
-            <w:r>
-              <w:t>, Corso di Laurea in Informatica Umanistica, Università di Pisa, 27/03/2024</w:t>
+              <w:t xml:space="preserve">Giulia Pedonese </w:t>
+            </w:r>
+            <w:r>
+              <w:t>&amp;</w:t>
+            </w:r>
+            <w:r>
+              <w:t xml:space="preserve"> Federico Boschetti, Corso di Aggiornamento sulle Digital Humanities, Verona, Educandato </w:t>
+            </w:r>
+            <w:r>
+              <w:lastRenderedPageBreak/>
+              <w:t>“Agli Angeli”, 22/03/2024</w:t>
             </w:r>
           </w:p>
         </w:tc>
@@ -308,21 +317,13 @@
           </w:tcPr>
           <w:p>
             <w:r>
-              <w:t xml:space="preserve">Slide predisposte per l’introduzione ai core services di CLARIN e la presentazione del progetto H2IOSC nel </w:t>
-            </w:r>
-            <w:proofErr w:type="spellStart"/>
-            <w:r>
-              <w:t>CdL</w:t>
-            </w:r>
-            <w:proofErr w:type="spellEnd"/>
-            <w:r>
-              <w:t xml:space="preserve"> di Informatica Umanistica, corso Text </w:t>
-            </w:r>
-            <w:proofErr w:type="spellStart"/>
-            <w:r>
-              <w:t>Encoding</w:t>
-            </w:r>
-            <w:proofErr w:type="spellEnd"/>
+              <w:lastRenderedPageBreak/>
+              <w:t xml:space="preserve">Presentazione allo scopo di presentare metodi e strumenti delle Digital Humanities attraverso l’esempio </w:t>
+            </w:r>
+            <w:r>
+              <w:lastRenderedPageBreak/>
+              <w:t>dell’infrastruttura di ricerca CLARIN</w:t>
+            </w:r>
           </w:p>
         </w:tc>
       </w:tr>
@@ -333,9 +334,621 @@
           </w:tcPr>
           <w:p>
             <w:r>
-              <w:t>2/05/2024</w:t>
-            </w:r>
-          </w:p>
+              <w:lastRenderedPageBreak/>
+              <w:t>27/03/2024</w:t>
+            </w:r>
+          </w:p>
+        </w:tc>
+        <w:tc>
+          <w:tcPr>
+            <w:tcW w:w="2116" w:type="dxa"/>
+          </w:tcPr>
+          <w:p>
+            <w:r>
+              <w:t>slide</w:t>
+            </w:r>
+          </w:p>
+        </w:tc>
+        <w:tc>
+          <w:tcPr>
+            <w:tcW w:w="2459" w:type="dxa"/>
+          </w:tcPr>
+          <w:p>
+            <w:r>
+              <w:t>Francesca Frontini, Giulia Pedonese, CLARIN ERIC and CLARIN-IT</w:t>
+            </w:r>
+            <w:r>
+              <w:t>, Corso di Laurea in Informatica Umanistica, Università di Pisa, 27/03/2024</w:t>
+            </w:r>
+          </w:p>
+        </w:tc>
+        <w:tc>
+          <w:tcPr>
+            <w:tcW w:w="2551" w:type="dxa"/>
+          </w:tcPr>
+          <w:p>
+            <w:r>
+              <w:t>Slide predisposte per l’introduzione ai core services di CLARIN e la presentazione del progetto H2IOSC nel CdL di Informatica Umanistica, corso Text Encoding</w:t>
+            </w:r>
+          </w:p>
+        </w:tc>
+      </w:tr>
+      <w:tr>
+        <w:tc>
+          <w:tcPr>
+            <w:tcW w:w="2502" w:type="dxa"/>
+          </w:tcPr>
+          <w:p>
+            <w:r>
+              <w:t>02/05/2024</w:t>
+            </w:r>
+          </w:p>
+        </w:tc>
+        <w:tc>
+          <w:tcPr>
+            <w:tcW w:w="2116" w:type="dxa"/>
+          </w:tcPr>
+          <w:p>
+            <w:r>
+              <w:t>slide</w:t>
+            </w:r>
+          </w:p>
+        </w:tc>
+        <w:tc>
+          <w:tcPr>
+            <w:tcW w:w="2459" w:type="dxa"/>
+          </w:tcPr>
+          <w:p>
+            <w:r>
+              <w:t>Martin Critelli, Depositare Risorse in CLARIN: il Repository ILC4CLARIN e la Metadatazione, Master InfoText, Università di Siena, 02/05/2024</w:t>
+            </w:r>
+          </w:p>
+        </w:tc>
+        <w:tc>
+          <w:tcPr>
+            <w:tcW w:w="2551" w:type="dxa"/>
+          </w:tcPr>
+          <w:p>
+            <w:r>
+              <w:t>Lezione all’interno del modulo online per il master di II livello dell’UniSi: introduzione al consorzio CLARIN ERIC e CLARIN-IT, scoperta dei servizi dell’infrastruttura con approfondimento teorico sul trattamento automatico del linguaggio e laboratorio TEI-XPath, XSLT e XQuery</w:t>
+            </w:r>
+          </w:p>
+        </w:tc>
+      </w:tr>
+      <w:tr>
+        <w:tc>
+          <w:tcPr>
+            <w:tcW w:w="2502" w:type="dxa"/>
+          </w:tcPr>
+          <w:p>
+            <w:r>
+              <w:t>02/05/2024</w:t>
+            </w:r>
+          </w:p>
+        </w:tc>
+        <w:tc>
+          <w:tcPr>
+            <w:tcW w:w="2116" w:type="dxa"/>
+          </w:tcPr>
+          <w:p>
+            <w:r>
+              <w:t>slide</w:t>
+            </w:r>
+          </w:p>
+        </w:tc>
+        <w:tc>
+          <w:tcPr>
+            <w:tcW w:w="2459" w:type="dxa"/>
+          </w:tcPr>
+          <w:p>
+            <w:r>
+              <w:t xml:space="preserve">Giulia Pedonese, CLARIN per la Scoperta, l’Analisi e l’Elaborazione di Risorse Linguistiche: Introduzione ai Core Services, </w:t>
+            </w:r>
+            <w:r>
+              <w:t>Master InfoText, Università di Siena, 02/05/2024</w:t>
+            </w:r>
+          </w:p>
+        </w:tc>
+        <w:tc>
+          <w:tcPr>
+            <w:tcW w:w="2551" w:type="dxa"/>
+          </w:tcPr>
+          <w:p>
+            <w:r>
+              <w:t>Lezione all’interno del modulo online</w:t>
+            </w:r>
+            <w:r>
+              <w:t xml:space="preserve"> per il master di II livello dell’UniSi: introduzione al consorzio CLARIN ERIC e CLARIN-IT, scoperta dei servizi dell’infrastruttura con approfondimento teorico sul trattamento automatico del linguaggio e laboratorio TEI-XPath, XSLT e XQuery</w:t>
+            </w:r>
+          </w:p>
+        </w:tc>
+      </w:tr>
+      <w:tr>
+        <w:tc>
+          <w:tcPr>
+            <w:tcW w:w="2502" w:type="dxa"/>
+          </w:tcPr>
+          <w:p>
+            <w:r>
+              <w:t>02/05/2024</w:t>
+            </w:r>
+          </w:p>
+        </w:tc>
+        <w:tc>
+          <w:tcPr>
+            <w:tcW w:w="2116" w:type="dxa"/>
+          </w:tcPr>
+          <w:p>
+            <w:r>
+              <w:t>slide</w:t>
+            </w:r>
+          </w:p>
+        </w:tc>
+        <w:tc>
+          <w:tcPr>
+            <w:tcW w:w="2459" w:type="dxa"/>
+          </w:tcPr>
+          <w:p>
+            <w:r>
+              <w:t xml:space="preserve">Francesca Frontini, Struamenti per il Trattamento Automatico del Linguaggio in CLARIN: Introduzione </w:t>
+            </w:r>
+            <w:r>
+              <w:lastRenderedPageBreak/>
+              <w:t>alle Funzionalità di NLP e al Language Resource Switchboard</w:t>
+            </w:r>
+            <w:r>
+              <w:t>, Master InfoText, Università di Siena, 02/05/2024</w:t>
+            </w:r>
+          </w:p>
+        </w:tc>
+        <w:tc>
+          <w:tcPr>
+            <w:tcW w:w="2551" w:type="dxa"/>
+          </w:tcPr>
+          <w:p>
+            <w:r>
+              <w:lastRenderedPageBreak/>
+              <w:t xml:space="preserve">Lezione all’interno del modulo online per il master di II livello dell’UniSi: introduzione al consorzio CLARIN </w:t>
+            </w:r>
+            <w:r>
+              <w:lastRenderedPageBreak/>
+              <w:t>ERIC e CLARIN-IT, scoperta dei servizi dell’infrastruttura con approfondimento teorico sul trattamento automatico del linguaggio e laboratorio TEI-XPath, XSLT e XQuery</w:t>
+            </w:r>
+          </w:p>
+        </w:tc>
+      </w:tr>
+      <w:tr>
+        <w:tc>
+          <w:tcPr>
+            <w:tcW w:w="2502" w:type="dxa"/>
+          </w:tcPr>
+          <w:p>
+            <w:r>
+              <w:lastRenderedPageBreak/>
+              <w:t>02/05/2024</w:t>
+            </w:r>
+          </w:p>
+        </w:tc>
+        <w:tc>
+          <w:tcPr>
+            <w:tcW w:w="2116" w:type="dxa"/>
+          </w:tcPr>
+          <w:p>
+            <w:r>
+              <w:t>slide</w:t>
+            </w:r>
+          </w:p>
+        </w:tc>
+        <w:tc>
+          <w:tcPr>
+            <w:tcW w:w="2459" w:type="dxa"/>
+          </w:tcPr>
+          <w:p>
+            <w:r>
+              <w:t>Angelo Mario Del Grosso, CLARIN: Lavorare con risorse XML/TEI mediante XPath, XSLT, XQuery. Alcuni Casi d’Uso per l’Elaborazione, la Visualizzazione e la Manipolazione di Risorse TEI-compliant</w:t>
+            </w:r>
+            <w:r>
+              <w:t>, Master InfoText, Università di Siena, 02/05/2024</w:t>
+            </w:r>
+          </w:p>
+        </w:tc>
+        <w:tc>
+          <w:tcPr>
+            <w:tcW w:w="2551" w:type="dxa"/>
+          </w:tcPr>
+          <w:p>
+            <w:r>
+              <w:t>Lezione all’interno del modulo online per il master di II livello dell’UniSi: introduzione al consorzio CLARIN ERIC e CLARIN-IT, scoperta dei servizi dell’infrastruttura con approfondimento teorico sul trattamento automatico del linguaggio e laboratorio TEI-XPath, XSLT e XQuery</w:t>
+            </w:r>
+          </w:p>
+        </w:tc>
+      </w:tr>
+      <w:tr>
+        <w:tc>
+          <w:tcPr>
+            <w:tcW w:w="2502" w:type="dxa"/>
+          </w:tcPr>
+          <w:p>
+            <w:r>
+              <w:t>09/05/2024</w:t>
+            </w:r>
+          </w:p>
+        </w:tc>
+        <w:tc>
+          <w:tcPr>
+            <w:tcW w:w="2116" w:type="dxa"/>
+          </w:tcPr>
+          <w:p>
+            <w:r>
+              <w:t>slide</w:t>
+            </w:r>
+          </w:p>
+        </w:tc>
+        <w:tc>
+          <w:tcPr>
+            <w:tcW w:w="2459" w:type="dxa"/>
+          </w:tcPr>
+          <w:p>
+            <w:r>
+              <w:t>Giulia Pedonese, Scienza Aperta e Principi FAIR per il pensare digitale. Il caso di CLARIN: Deposito, Scoperta ed Elaborazione attraverso i Core Services, corso di Lingua Inglese per Lettere, Arti e Archeologia, Università di Ferrara, 09/05/2024</w:t>
+            </w:r>
+          </w:p>
+        </w:tc>
+        <w:tc>
+          <w:tcPr>
+            <w:tcW w:w="2551" w:type="dxa"/>
+          </w:tcPr>
+          <w:p>
+            <w:r>
+              <w:t xml:space="preserve">Lezione </w:t>
+            </w:r>
+            <w:r>
+              <w:t>in presenza d</w:t>
+            </w:r>
+            <w:r>
+              <w:t>i introduzione ai principi alla base dell’Infrastruttura di Ricerca CLARIN con esempi sulla gestione dei dati secondo le buone pratiche della Scienza Aperta attraverso i core services</w:t>
+            </w:r>
+          </w:p>
+        </w:tc>
+      </w:tr>
+      <w:tr>
+        <w:tc>
+          <w:tcPr>
+            <w:tcW w:w="2502" w:type="dxa"/>
+          </w:tcPr>
+          <w:p>
+            <w:r>
+              <w:t>10/05/2025</w:t>
+            </w:r>
+          </w:p>
+        </w:tc>
+        <w:tc>
+          <w:tcPr>
+            <w:tcW w:w="2116" w:type="dxa"/>
+          </w:tcPr>
+          <w:p>
+            <w:r>
+              <w:t>slide</w:t>
+            </w:r>
+          </w:p>
+        </w:tc>
+        <w:tc>
+          <w:tcPr>
+            <w:tcW w:w="2459" w:type="dxa"/>
+          </w:tcPr>
+          <w:p>
+            <w:r>
+              <w:t xml:space="preserve">Giulia Pedonese, Risorse Linguistiche in CLARIN: Deposito, Scoperta ed Elaborazione attraverso i Core Services, corso di </w:t>
+            </w:r>
+            <w:r>
+              <w:t xml:space="preserve">Lingua Inglese per il </w:t>
+            </w:r>
+            <w:r>
+              <w:lastRenderedPageBreak/>
+              <w:t>Turismo</w:t>
+            </w:r>
+            <w:r>
+              <w:t xml:space="preserve">, Università di Ferrara, </w:t>
+            </w:r>
+            <w:r>
+              <w:t>10</w:t>
+            </w:r>
+            <w:r>
+              <w:t>/05/2024</w:t>
+            </w:r>
+          </w:p>
+        </w:tc>
+        <w:tc>
+          <w:tcPr>
+            <w:tcW w:w="2551" w:type="dxa"/>
+          </w:tcPr>
+          <w:p>
+            <w:r>
+              <w:lastRenderedPageBreak/>
+              <w:t xml:space="preserve">Lezione </w:t>
+            </w:r>
+            <w:r>
+              <w:t>in presenza d</w:t>
+            </w:r>
+            <w:r>
+              <w:t>i introduzione ai principi alla base dell’Infrastruttura di Ricerca CLARIN</w:t>
+            </w:r>
+            <w:r>
+              <w:t xml:space="preserve"> con approfondimento delle </w:t>
+            </w:r>
+            <w:r>
+              <w:t xml:space="preserve">possibilità di trattamento </w:t>
+            </w:r>
+            <w:r>
+              <w:lastRenderedPageBreak/>
+              <w:t>automatico del linguaggio offerte dal Language Resource Switchboard</w:t>
+            </w:r>
+          </w:p>
+        </w:tc>
+      </w:tr>
+      <w:tr>
+        <w:tc>
+          <w:tcPr>
+            <w:tcW w:w="2502" w:type="dxa"/>
+          </w:tcPr>
+          <w:p>
+            <w:r>
+              <w:lastRenderedPageBreak/>
+              <w:t>13/05/2024</w:t>
+            </w:r>
+          </w:p>
+        </w:tc>
+        <w:tc>
+          <w:tcPr>
+            <w:tcW w:w="2116" w:type="dxa"/>
+          </w:tcPr>
+          <w:p>
+            <w:r>
+              <w:t>slide</w:t>
+            </w:r>
+          </w:p>
+        </w:tc>
+        <w:tc>
+          <w:tcPr>
+            <w:tcW w:w="2459" w:type="dxa"/>
+          </w:tcPr>
+          <w:p>
+            <w:r>
+              <w:t>Monica Monachini, CLARIN ERIC &amp; CLARIN-IT, Università di Napoli l’Orientale, 13/05/2024</w:t>
+            </w:r>
+          </w:p>
+        </w:tc>
+        <w:tc>
+          <w:tcPr>
+            <w:tcW w:w="2551" w:type="dxa"/>
+          </w:tcPr>
+          <w:p>
+            <w:r>
+              <w:t>Introduzione al consorzio CLARIN ERIC e CLARIN-IT, al progetto H2IOSC e ai servizi centrali</w:t>
+            </w:r>
+          </w:p>
+        </w:tc>
+      </w:tr>
+      <w:tr>
+        <w:tc>
+          <w:tcPr>
+            <w:tcW w:w="2502" w:type="dxa"/>
+          </w:tcPr>
+          <w:p>
+            <w:r>
+              <w:t>13/05/2024</w:t>
+            </w:r>
+          </w:p>
+        </w:tc>
+        <w:tc>
+          <w:tcPr>
+            <w:tcW w:w="2116" w:type="dxa"/>
+          </w:tcPr>
+          <w:p>
+            <w:r>
+              <w:t>slide</w:t>
+            </w:r>
+          </w:p>
+        </w:tc>
+        <w:tc>
+          <w:tcPr>
+            <w:tcW w:w="2459" w:type="dxa"/>
+          </w:tcPr>
+          <w:p>
+            <w:r>
+              <w:t>Giulia Pedonese &amp; Michele Mallia, CLARIN per la gestione FAIR dei Dati Linguistici: Introduzione ai Core Services e ai Vocabolari controllati in Skosmos</w:t>
+            </w:r>
+          </w:p>
+        </w:tc>
+        <w:tc>
+          <w:tcPr>
+            <w:tcW w:w="2551" w:type="dxa"/>
+          </w:tcPr>
+          <w:p>
+            <w:r>
+              <w:t>Lezione online di approfondimento sui principi FAIR e sulle buone pratiche di Scienza Aperta e dimostrazione pratica di ricerche integrate sui core services di CLARIN; affondo sulla struttura tecnica e sulle possibilità di ricerca dei vocabolari in Skosmos</w:t>
+            </w:r>
+          </w:p>
+        </w:tc>
+      </w:tr>
+      <w:tr>
+        <w:tc>
+          <w:tcPr>
+            <w:tcW w:w="2502" w:type="dxa"/>
+          </w:tcPr>
+          <w:p>
+            <w:r>
+              <w:t>13/05/2024</w:t>
+            </w:r>
+          </w:p>
+        </w:tc>
+        <w:tc>
+          <w:tcPr>
+            <w:tcW w:w="2116" w:type="dxa"/>
+          </w:tcPr>
+          <w:p>
+            <w:r>
+              <w:t>handout</w:t>
+            </w:r>
+          </w:p>
+        </w:tc>
+        <w:tc>
+          <w:tcPr>
+            <w:tcW w:w="2459" w:type="dxa"/>
+          </w:tcPr>
+          <w:p>
+            <w:r>
+              <w:t>Monica Monachini, Giulia Pedonese, Michele Mallia,  Formazione CLARIN-IT per H2IOSC, Università di Napoli L’Orientale, 13/05/2024</w:t>
+            </w:r>
+          </w:p>
+        </w:tc>
+        <w:tc>
+          <w:tcPr>
+            <w:tcW w:w="2551" w:type="dxa"/>
+          </w:tcPr>
+          <w:p>
+            <w:r>
+              <w:t>Handout riassuntivo delle risorse e dei collegamenti utilizzati durante la presentazione</w:t>
+            </w:r>
+          </w:p>
+        </w:tc>
+      </w:tr>
+      <w:tr>
+        <w:tc>
+          <w:tcPr>
+            <w:tcW w:w="2502" w:type="dxa"/>
+          </w:tcPr>
+          <w:p/>
+        </w:tc>
+        <w:tc>
+          <w:tcPr>
+            <w:tcW w:w="2116" w:type="dxa"/>
+          </w:tcPr>
+          <w:p/>
+        </w:tc>
+        <w:tc>
+          <w:tcPr>
+            <w:tcW w:w="2459" w:type="dxa"/>
+          </w:tcPr>
+          <w:p/>
+        </w:tc>
+        <w:tc>
+          <w:tcPr>
+            <w:tcW w:w="2551" w:type="dxa"/>
+          </w:tcPr>
+          <w:p/>
+        </w:tc>
+      </w:tr>
+      <w:tr>
+        <w:tc>
+          <w:tcPr>
+            <w:tcW w:w="2502" w:type="dxa"/>
+          </w:tcPr>
+          <w:p/>
+        </w:tc>
+        <w:tc>
+          <w:tcPr>
+            <w:tcW w:w="2116" w:type="dxa"/>
+          </w:tcPr>
+          <w:p/>
+        </w:tc>
+        <w:tc>
+          <w:tcPr>
+            <w:tcW w:w="2459" w:type="dxa"/>
+          </w:tcPr>
+          <w:p/>
+        </w:tc>
+        <w:tc>
+          <w:tcPr>
+            <w:tcW w:w="2551" w:type="dxa"/>
+          </w:tcPr>
+          <w:p/>
+        </w:tc>
+      </w:tr>
+      <w:tr>
+        <w:tc>
+          <w:tcPr>
+            <w:tcW w:w="2502" w:type="dxa"/>
+          </w:tcPr>
+          <w:p/>
+        </w:tc>
+        <w:tc>
+          <w:tcPr>
+            <w:tcW w:w="2116" w:type="dxa"/>
+          </w:tcPr>
+          <w:p/>
+        </w:tc>
+        <w:tc>
+          <w:tcPr>
+            <w:tcW w:w="2459" w:type="dxa"/>
+          </w:tcPr>
+          <w:p/>
+        </w:tc>
+        <w:tc>
+          <w:tcPr>
+            <w:tcW w:w="2551" w:type="dxa"/>
+          </w:tcPr>
+          <w:p/>
+        </w:tc>
+      </w:tr>
+      <w:tr>
+        <w:tc>
+          <w:tcPr>
+            <w:tcW w:w="2502" w:type="dxa"/>
+          </w:tcPr>
+          <w:p/>
+        </w:tc>
+        <w:tc>
+          <w:tcPr>
+            <w:tcW w:w="2116" w:type="dxa"/>
+          </w:tcPr>
+          <w:p/>
+        </w:tc>
+        <w:tc>
+          <w:tcPr>
+            <w:tcW w:w="2459" w:type="dxa"/>
+          </w:tcPr>
+          <w:p/>
+        </w:tc>
+        <w:tc>
+          <w:tcPr>
+            <w:tcW w:w="2551" w:type="dxa"/>
+          </w:tcPr>
+          <w:p/>
+        </w:tc>
+      </w:tr>
+      <w:tr>
+        <w:tc>
+          <w:tcPr>
+            <w:tcW w:w="2502" w:type="dxa"/>
+          </w:tcPr>
+          <w:p/>
+        </w:tc>
+        <w:tc>
+          <w:tcPr>
+            <w:tcW w:w="2116" w:type="dxa"/>
+          </w:tcPr>
+          <w:p/>
+        </w:tc>
+        <w:tc>
+          <w:tcPr>
+            <w:tcW w:w="2459" w:type="dxa"/>
+          </w:tcPr>
+          <w:p/>
+        </w:tc>
+        <w:tc>
+          <w:tcPr>
+            <w:tcW w:w="2551" w:type="dxa"/>
+          </w:tcPr>
+          <w:p/>
+        </w:tc>
+      </w:tr>
+      <w:tr>
+        <w:tc>
+          <w:tcPr>
+            <w:tcW w:w="2502" w:type="dxa"/>
+          </w:tcPr>
+          <w:p/>
         </w:tc>
         <w:tc>
           <w:tcPr>

</xml_diff>

<commit_message>
Aggiornamento veloce sui materiali di training prima dell'upload
</commit_message>
<xml_diff>
--- a/Modalità di citazione - Lista risorse.docx
+++ b/Modalità di citazione - Lista risorse.docx
@@ -1,6 +1,6 @@
 
 <file path=word/document.xml><?xml version="1.0" encoding="utf-8"?>
-<w:document xmlns:wpc="http://schemas.microsoft.com/office/word/2010/wordprocessingCanvas" xmlns:cx="http://schemas.microsoft.com/office/drawing/2014/chartex" xmlns:cx1="http://schemas.microsoft.com/office/drawing/2015/9/8/chartex" xmlns:cx2="http://schemas.microsoft.com/office/drawing/2015/10/21/chartex" xmlns:cx3="http://schemas.microsoft.com/office/drawing/2016/5/9/chartex" xmlns:cx4="http://schemas.microsoft.com/office/drawing/2016/5/10/chartex" xmlns:cx5="http://schemas.microsoft.com/office/drawing/2016/5/11/chartex" xmlns:cx6="http://schemas.microsoft.com/office/drawing/2016/5/12/chartex" xmlns:cx7="http://schemas.microsoft.com/office/drawing/2016/5/13/chartex" xmlns:cx8="http://schemas.microsoft.com/office/drawing/2016/5/14/chartex" xmlns:mc="http://schemas.openxmlformats.org/markup-compatibility/2006" xmlns:aink="http://schemas.microsoft.com/office/drawing/2016/ink" xmlns:am3d="http://schemas.microsoft.com/office/drawing/2017/model3d" xmlns:o="urn:schemas-microsoft-com:office:office" xmlns:oel="http://schemas.microsoft.com/office/2019/extlst" xmlns:r="http://schemas.openxmlformats.org/officeDocument/2006/relationships" xmlns:m="http://schemas.openxmlformats.org/officeDocument/2006/math" xmlns:v="urn:schemas-microsoft-com:vml" xmlns:wp14="http://schemas.microsoft.com/office/word/2010/wordprocessingDrawing" xmlns:wp="http://schemas.openxmlformats.org/drawingml/2006/wordprocessingDrawing" xmlns:w10="urn:schemas-microsoft-com:office:word" xmlns:w="http://schemas.openxmlformats.org/wordprocessingml/2006/main" xmlns:w14="http://schemas.microsoft.com/office/word/2010/wordml" xmlns:w15="http://schemas.microsoft.com/office/word/2012/wordml" xmlns:w16cex="http://schemas.microsoft.com/office/word/2018/wordml/cex" xmlns:w16cid="http://schemas.microsoft.com/office/word/2016/wordml/cid" xmlns:w16="http://schemas.microsoft.com/office/word/2018/wordml" xmlns:w16du="http://schemas.microsoft.com/office/word/2023/wordml/word16du" xmlns:w16sdtdh="http://schemas.microsoft.com/office/word/2020/wordml/sdtdatahash" xmlns:w16se="http://schemas.microsoft.com/office/word/2015/wordml/symex" xmlns:wpg="http://schemas.microsoft.com/office/word/2010/wordprocessingGroup" xmlns:wpi="http://schemas.microsoft.com/office/word/2010/wordprocessingInk" xmlns:wne="http://schemas.microsoft.com/office/word/2006/wordml" xmlns:wps="http://schemas.microsoft.com/office/word/2010/wordprocessingShape" mc:Ignorable="w14 w15 w16se w16cid w16 w16cex w16sdtdh w16du wp14">
+<w:document xmlns:wpc="http://schemas.microsoft.com/office/word/2010/wordprocessingCanvas" xmlns:cx="http://schemas.microsoft.com/office/drawing/2014/chartex" xmlns:cx1="http://schemas.microsoft.com/office/drawing/2015/9/8/chartex" xmlns:cx2="http://schemas.microsoft.com/office/drawing/2015/10/21/chartex" xmlns:cx3="http://schemas.microsoft.com/office/drawing/2016/5/9/chartex" xmlns:cx4="http://schemas.microsoft.com/office/drawing/2016/5/10/chartex" xmlns:cx5="http://schemas.microsoft.com/office/drawing/2016/5/11/chartex" xmlns:cx6="http://schemas.microsoft.com/office/drawing/2016/5/12/chartex" xmlns:cx7="http://schemas.microsoft.com/office/drawing/2016/5/13/chartex" xmlns:cx8="http://schemas.microsoft.com/office/drawing/2016/5/14/chartex" xmlns:mc="http://schemas.openxmlformats.org/markup-compatibility/2006" xmlns:aink="http://schemas.microsoft.com/office/drawing/2016/ink" xmlns:am3d="http://schemas.microsoft.com/office/drawing/2017/model3d" xmlns:o="urn:schemas-microsoft-com:office:office" xmlns:oel="http://schemas.microsoft.com/office/2019/extlst" xmlns:r="http://schemas.openxmlformats.org/officeDocument/2006/relationships" xmlns:m="http://schemas.openxmlformats.org/officeDocument/2006/math" xmlns:v="urn:schemas-microsoft-com:vml" xmlns:wp14="http://schemas.microsoft.com/office/word/2010/wordprocessingDrawing" xmlns:wp="http://schemas.openxmlformats.org/drawingml/2006/wordprocessingDrawing" xmlns:w10="urn:schemas-microsoft-com:office:word" xmlns:w="http://schemas.openxmlformats.org/wordprocessingml/2006/main" xmlns:w14="http://schemas.microsoft.com/office/word/2010/wordml" xmlns:w15="http://schemas.microsoft.com/office/word/2012/wordml" xmlns:w16cex="http://schemas.microsoft.com/office/word/2018/wordml/cex" xmlns:w16cid="http://schemas.microsoft.com/office/word/2016/wordml/cid" xmlns:w16="http://schemas.microsoft.com/office/word/2018/wordml" xmlns:w16sdtdh="http://schemas.microsoft.com/office/word/2020/wordml/sdtdatahash" xmlns:w16se="http://schemas.microsoft.com/office/word/2015/wordml/symex" xmlns:wpg="http://schemas.microsoft.com/office/word/2010/wordprocessingGroup" xmlns:wpi="http://schemas.microsoft.com/office/word/2010/wordprocessingInk" xmlns:wne="http://schemas.microsoft.com/office/word/2006/wordml" xmlns:wps="http://schemas.microsoft.com/office/word/2010/wordprocessingShape" mc:Ignorable="w14 w15 w16se w16cid w16 w16cex w16sdtdh wp14">
   <w:body>
     <w:p>
       <w:r>
@@ -120,8 +120,13 @@
             <w:r>
               <w:t xml:space="preserve">Handout prodotto a uso del formatore </w:t>
             </w:r>
-            <w:r>
-              <w:t xml:space="preserve">UniFe </w:t>
+            <w:proofErr w:type="spellStart"/>
+            <w:r>
+              <w:t>UniFe</w:t>
+            </w:r>
+            <w:proofErr w:type="spellEnd"/>
+            <w:r>
+              <w:t xml:space="preserve"> </w:t>
             </w:r>
             <w:r>
               <w:t xml:space="preserve">che ha richiesto l’aggiornamento sui prodotti e servizi dell’infrastruttura CLARIN </w:t>
@@ -164,7 +169,15 @@
           </w:tcPr>
           <w:p>
             <w:r>
-              <w:t>Giulia Pedonese, CLARIN standard presentation, 18/03/2024</w:t>
+              <w:t xml:space="preserve">Giulia Pedonese, CLARIN standard </w:t>
+            </w:r>
+            <w:proofErr w:type="spellStart"/>
+            <w:r>
+              <w:t>presentation</w:t>
+            </w:r>
+            <w:proofErr w:type="spellEnd"/>
+            <w:r>
+              <w:t>, 18/03/2024</w:t>
             </w:r>
           </w:p>
         </w:tc>
@@ -264,7 +277,15 @@
           </w:tcPr>
           <w:p>
             <w:r>
-              <w:t>Presentazione tenuta per il progetto ITSERR con overview dei core services di CLARIN e approfondimento sulle risorse linguistiche per le lingue di interesse: Latino, Greco, Arabo, Ebraico, Copto, Siriaco e Aramaico”</w:t>
+              <w:t xml:space="preserve">Presentazione tenuta per il progetto ITSERR con </w:t>
+            </w:r>
+            <w:proofErr w:type="spellStart"/>
+            <w:r>
+              <w:t>overview</w:t>
+            </w:r>
+            <w:proofErr w:type="spellEnd"/>
+            <w:r>
+              <w:t xml:space="preserve"> dei core services di CLARIN e approfondimento sulle risorse linguistiche per le lingue di interesse: Latino, Greco, Arabo, Ebraico, Copto, Siriaco e Aramaico”</w:t>
             </w:r>
           </w:p>
           <w:p/>
@@ -297,13 +318,15 @@
           </w:tcPr>
           <w:p>
             <w:r>
-              <w:t xml:space="preserve">Giulia Pedonese </w:t>
-            </w:r>
-            <w:r>
-              <w:t>&amp;</w:t>
-            </w:r>
-            <w:r>
-              <w:t xml:space="preserve"> Federico Boschetti, Corso di Aggiornamento sulle Digital Humanities, Verona, Educandato </w:t>
+              <w:t xml:space="preserve">Giulia Pedonese &amp; Federico Boschetti, Corso di Aggiornamento sulle Digital </w:t>
+            </w:r>
+            <w:proofErr w:type="spellStart"/>
+            <w:r>
+              <w:t>Humanities</w:t>
+            </w:r>
+            <w:proofErr w:type="spellEnd"/>
+            <w:r>
+              <w:t xml:space="preserve">, Verona, Educandato </w:t>
             </w:r>
             <w:r>
               <w:lastRenderedPageBreak/>
@@ -318,7 +341,15 @@
           <w:p>
             <w:r>
               <w:lastRenderedPageBreak/>
-              <w:t xml:space="preserve">Presentazione allo scopo di presentare metodi e strumenti delle Digital Humanities attraverso l’esempio </w:t>
+              <w:t xml:space="preserve">Presentazione allo scopo di presentare metodi e strumenti delle Digital </w:t>
+            </w:r>
+            <w:proofErr w:type="spellStart"/>
+            <w:r>
+              <w:t>Humanities</w:t>
+            </w:r>
+            <w:proofErr w:type="spellEnd"/>
+            <w:r>
+              <w:t xml:space="preserve"> attraverso l’esempio </w:t>
             </w:r>
             <w:r>
               <w:lastRenderedPageBreak/>
@@ -368,8 +399,21 @@
           </w:tcPr>
           <w:p>
             <w:r>
-              <w:t>Slide predisposte per l’introduzione ai core services di CLARIN e la presentazione del progetto H2IOSC nel CdL di Informatica Umanistica, corso Text Encoding</w:t>
-            </w:r>
+              <w:t xml:space="preserve">Slide predisposte per l’introduzione ai core services di CLARIN e la presentazione del progetto H2IOSC nel </w:t>
+            </w:r>
+            <w:proofErr w:type="spellStart"/>
+            <w:r>
+              <w:t>CdL</w:t>
+            </w:r>
+            <w:proofErr w:type="spellEnd"/>
+            <w:r>
+              <w:t xml:space="preserve"> di Informatica Umanistica, corso Text </w:t>
+            </w:r>
+            <w:proofErr w:type="spellStart"/>
+            <w:r>
+              <w:t>Encoding</w:t>
+            </w:r>
+            <w:proofErr w:type="spellEnd"/>
           </w:p>
         </w:tc>
       </w:tr>
@@ -400,7 +444,23 @@
           </w:tcPr>
           <w:p>
             <w:r>
-              <w:t>Martin Critelli, Depositare Risorse in CLARIN: il Repository ILC4CLARIN e la Metadatazione, Master InfoText, Università di Siena, 02/05/2024</w:t>
+              <w:t xml:space="preserve">Martin Critelli, Depositare Risorse in CLARIN: il Repository ILC4CLARIN e la </w:t>
+            </w:r>
+            <w:proofErr w:type="spellStart"/>
+            <w:r>
+              <w:t>Metadatazione</w:t>
+            </w:r>
+            <w:proofErr w:type="spellEnd"/>
+            <w:r>
+              <w:t xml:space="preserve">, Master </w:t>
+            </w:r>
+            <w:proofErr w:type="spellStart"/>
+            <w:r>
+              <w:t>InfoText</w:t>
+            </w:r>
+            <w:proofErr w:type="spellEnd"/>
+            <w:r>
+              <w:t>, Università di Siena, 02/05/2024</w:t>
             </w:r>
           </w:p>
         </w:tc>
@@ -410,8 +470,29 @@
           </w:tcPr>
           <w:p>
             <w:r>
-              <w:t>Lezione all’interno del modulo online per il master di II livello dell’UniSi: introduzione al consorzio CLARIN ERIC e CLARIN-IT, scoperta dei servizi dell’infrastruttura con approfondimento teorico sul trattamento automatico del linguaggio e laboratorio TEI-XPath, XSLT e XQuery</w:t>
-            </w:r>
+              <w:t>Lezione all’interno del modulo online per il master di II livello dell’</w:t>
+            </w:r>
+            <w:proofErr w:type="spellStart"/>
+            <w:r>
+              <w:t>UniSi</w:t>
+            </w:r>
+            <w:proofErr w:type="spellEnd"/>
+            <w:r>
+              <w:t>: introduzione al consorzio CLARIN ERIC e CLARIN-IT, scoperta dei servizi dell’infrastruttura con approfondimento teorico sul trattamento automatico del linguaggio e laboratorio TEI-</w:t>
+            </w:r>
+            <w:proofErr w:type="spellStart"/>
+            <w:r>
+              <w:t>XPath</w:t>
+            </w:r>
+            <w:proofErr w:type="spellEnd"/>
+            <w:r>
+              <w:t xml:space="preserve">, XSLT e </w:t>
+            </w:r>
+            <w:proofErr w:type="spellStart"/>
+            <w:r>
+              <w:t>XQuery</w:t>
+            </w:r>
+            <w:proofErr w:type="spellEnd"/>
           </w:p>
         </w:tc>
       </w:tr>
@@ -442,10 +523,15 @@
           </w:tcPr>
           <w:p>
             <w:r>
-              <w:t xml:space="preserve">Giulia Pedonese, CLARIN per la Scoperta, l’Analisi e l’Elaborazione di Risorse Linguistiche: Introduzione ai Core Services, </w:t>
-            </w:r>
-            <w:r>
-              <w:t>Master InfoText, Università di Siena, 02/05/2024</w:t>
+              <w:t xml:space="preserve">Giulia Pedonese, CLARIN per la Scoperta, l’Analisi e l’Elaborazione di Risorse Linguistiche: Introduzione ai Core Services, Master </w:t>
+            </w:r>
+            <w:proofErr w:type="spellStart"/>
+            <w:r>
+              <w:t>InfoText</w:t>
+            </w:r>
+            <w:proofErr w:type="spellEnd"/>
+            <w:r>
+              <w:t>, Università di Siena, 02/05/2024</w:t>
             </w:r>
           </w:p>
         </w:tc>
@@ -455,11 +541,29 @@
           </w:tcPr>
           <w:p>
             <w:r>
-              <w:t>Lezione all’interno del modulo online</w:t>
-            </w:r>
-            <w:r>
-              <w:t xml:space="preserve"> per il master di II livello dell’UniSi: introduzione al consorzio CLARIN ERIC e CLARIN-IT, scoperta dei servizi dell’infrastruttura con approfondimento teorico sul trattamento automatico del linguaggio e laboratorio TEI-XPath, XSLT e XQuery</w:t>
-            </w:r>
+              <w:t>Lezione all’interno del modulo online per il master di II livello dell’</w:t>
+            </w:r>
+            <w:proofErr w:type="spellStart"/>
+            <w:r>
+              <w:t>UniSi</w:t>
+            </w:r>
+            <w:proofErr w:type="spellEnd"/>
+            <w:r>
+              <w:t>: introduzione al consorzio CLARIN ERIC e CLARIN-IT, scoperta dei servizi dell’infrastruttura con approfondimento teorico sul trattamento automatico del linguaggio e laboratorio TEI-</w:t>
+            </w:r>
+            <w:proofErr w:type="spellStart"/>
+            <w:r>
+              <w:t>XPath</w:t>
+            </w:r>
+            <w:proofErr w:type="spellEnd"/>
+            <w:r>
+              <w:t xml:space="preserve">, XSLT e </w:t>
+            </w:r>
+            <w:proofErr w:type="spellStart"/>
+            <w:r>
+              <w:t>XQuery</w:t>
+            </w:r>
+            <w:proofErr w:type="spellEnd"/>
           </w:p>
         </w:tc>
       </w:tr>
@@ -490,14 +594,35 @@
           </w:tcPr>
           <w:p>
             <w:r>
-              <w:t xml:space="preserve">Francesca Frontini, Struamenti per il Trattamento Automatico del Linguaggio in CLARIN: Introduzione </w:t>
+              <w:t xml:space="preserve">Francesca Frontini, </w:t>
+            </w:r>
+            <w:proofErr w:type="spellStart"/>
+            <w:r>
+              <w:t>Struamenti</w:t>
+            </w:r>
+            <w:proofErr w:type="spellEnd"/>
+            <w:r>
+              <w:t xml:space="preserve"> per il Trattamento Automatico del Linguaggio in CLARIN: Introduzione </w:t>
             </w:r>
             <w:r>
               <w:lastRenderedPageBreak/>
-              <w:t>alle Funzionalità di NLP e al Language Resource Switchboard</w:t>
-            </w:r>
-            <w:r>
-              <w:t>, Master InfoText, Università di Siena, 02/05/2024</w:t>
+              <w:t xml:space="preserve">alle Funzionalità di NLP e al Language Resource </w:t>
+            </w:r>
+            <w:proofErr w:type="spellStart"/>
+            <w:r>
+              <w:t>Switchboard</w:t>
+            </w:r>
+            <w:proofErr w:type="spellEnd"/>
+            <w:r>
+              <w:t xml:space="preserve">, Master </w:t>
+            </w:r>
+            <w:proofErr w:type="spellStart"/>
+            <w:r>
+              <w:t>InfoText</w:t>
+            </w:r>
+            <w:proofErr w:type="spellEnd"/>
+            <w:r>
+              <w:t>, Università di Siena, 02/05/2024</w:t>
             </w:r>
           </w:p>
         </w:tc>
@@ -508,12 +633,33 @@
           <w:p>
             <w:r>
               <w:lastRenderedPageBreak/>
-              <w:t xml:space="preserve">Lezione all’interno del modulo online per il master di II livello dell’UniSi: introduzione al consorzio CLARIN </w:t>
+              <w:t>Lezione all’interno del modulo online per il master di II livello dell’</w:t>
+            </w:r>
+            <w:proofErr w:type="spellStart"/>
+            <w:r>
+              <w:t>UniSi</w:t>
+            </w:r>
+            <w:proofErr w:type="spellEnd"/>
+            <w:r>
+              <w:t xml:space="preserve">: introduzione al consorzio CLARIN </w:t>
             </w:r>
             <w:r>
               <w:lastRenderedPageBreak/>
-              <w:t>ERIC e CLARIN-IT, scoperta dei servizi dell’infrastruttura con approfondimento teorico sul trattamento automatico del linguaggio e laboratorio TEI-XPath, XSLT e XQuery</w:t>
-            </w:r>
+              <w:t>ERIC e CLARIN-IT, scoperta dei servizi dell’infrastruttura con approfondimento teorico sul trattamento automatico del linguaggio e laboratorio TEI-</w:t>
+            </w:r>
+            <w:proofErr w:type="spellStart"/>
+            <w:r>
+              <w:t>XPath</w:t>
+            </w:r>
+            <w:proofErr w:type="spellEnd"/>
+            <w:r>
+              <w:t xml:space="preserve">, XSLT e </w:t>
+            </w:r>
+            <w:proofErr w:type="spellStart"/>
+            <w:r>
+              <w:t>XQuery</w:t>
+            </w:r>
+            <w:proofErr w:type="spellEnd"/>
           </w:p>
         </w:tc>
       </w:tr>
@@ -545,10 +691,39 @@
           </w:tcPr>
           <w:p>
             <w:r>
-              <w:t>Angelo Mario Del Grosso, CLARIN: Lavorare con risorse XML/TEI mediante XPath, XSLT, XQuery. Alcuni Casi d’Uso per l’Elaborazione, la Visualizzazione e la Manipolazione di Risorse TEI-compliant</w:t>
-            </w:r>
-            <w:r>
-              <w:t>, Master InfoText, Università di Siena, 02/05/2024</w:t>
+              <w:t xml:space="preserve">Angelo Mario Del Grosso, CLARIN: Lavorare con risorse XML/TEI mediante </w:t>
+            </w:r>
+            <w:proofErr w:type="spellStart"/>
+            <w:r>
+              <w:t>XPath</w:t>
+            </w:r>
+            <w:proofErr w:type="spellEnd"/>
+            <w:r>
+              <w:t xml:space="preserve">, XSLT, </w:t>
+            </w:r>
+            <w:proofErr w:type="spellStart"/>
+            <w:r>
+              <w:t>XQuery</w:t>
+            </w:r>
+            <w:proofErr w:type="spellEnd"/>
+            <w:r>
+              <w:t>. Alcuni Casi d’Uso per l’Elaborazione, la Visualizzazione e la Manipolazione di Risorse TEI-</w:t>
+            </w:r>
+            <w:proofErr w:type="spellStart"/>
+            <w:r>
+              <w:t>compliant</w:t>
+            </w:r>
+            <w:proofErr w:type="spellEnd"/>
+            <w:r>
+              <w:t xml:space="preserve">, Master </w:t>
+            </w:r>
+            <w:proofErr w:type="spellStart"/>
+            <w:r>
+              <w:t>InfoText</w:t>
+            </w:r>
+            <w:proofErr w:type="spellEnd"/>
+            <w:r>
+              <w:t>, Università di Siena, 02/05/2024</w:t>
             </w:r>
           </w:p>
         </w:tc>
@@ -558,8 +733,29 @@
           </w:tcPr>
           <w:p>
             <w:r>
-              <w:t>Lezione all’interno del modulo online per il master di II livello dell’UniSi: introduzione al consorzio CLARIN ERIC e CLARIN-IT, scoperta dei servizi dell’infrastruttura con approfondimento teorico sul trattamento automatico del linguaggio e laboratorio TEI-XPath, XSLT e XQuery</w:t>
-            </w:r>
+              <w:t>Lezione all’interno del modulo online per il master di II livello dell’</w:t>
+            </w:r>
+            <w:proofErr w:type="spellStart"/>
+            <w:r>
+              <w:t>UniSi</w:t>
+            </w:r>
+            <w:proofErr w:type="spellEnd"/>
+            <w:r>
+              <w:t>: introduzione al consorzio CLARIN ERIC e CLARIN-IT, scoperta dei servizi dell’infrastruttura con approfondimento teorico sul trattamento automatico del linguaggio e laboratorio TEI-</w:t>
+            </w:r>
+            <w:proofErr w:type="spellStart"/>
+            <w:r>
+              <w:t>XPath</w:t>
+            </w:r>
+            <w:proofErr w:type="spellEnd"/>
+            <w:r>
+              <w:t xml:space="preserve">, XSLT e </w:t>
+            </w:r>
+            <w:proofErr w:type="spellStart"/>
+            <w:r>
+              <w:t>XQuery</w:t>
+            </w:r>
+            <w:proofErr w:type="spellEnd"/>
           </w:p>
         </w:tc>
       </w:tr>
@@ -638,23 +834,11 @@
           </w:tcPr>
           <w:p>
             <w:r>
-              <w:t xml:space="preserve">Giulia Pedonese, Risorse Linguistiche in CLARIN: Deposito, Scoperta ed Elaborazione attraverso i Core Services, corso di </w:t>
-            </w:r>
-            <w:r>
-              <w:t xml:space="preserve">Lingua Inglese per il </w:t>
+              <w:t xml:space="preserve">Giulia Pedonese, Risorse Linguistiche in CLARIN: Deposito, Scoperta ed Elaborazione attraverso i Core Services, corso di Lingua Inglese per il </w:t>
             </w:r>
             <w:r>
               <w:lastRenderedPageBreak/>
-              <w:t>Turismo</w:t>
-            </w:r>
-            <w:r>
-              <w:t xml:space="preserve">, Università di Ferrara, </w:t>
-            </w:r>
-            <w:r>
-              <w:t>10</w:t>
-            </w:r>
-            <w:r>
-              <w:t>/05/2024</w:t>
+              <w:t>Turismo, Università di Ferrara, 10/05/2024</w:t>
             </w:r>
           </w:p>
         </w:tc>
@@ -671,18 +855,20 @@
               <w:t>in presenza d</w:t>
             </w:r>
             <w:r>
-              <w:t>i introduzione ai principi alla base dell’Infrastruttura di Ricerca CLARIN</w:t>
-            </w:r>
-            <w:r>
-              <w:t xml:space="preserve"> con approfondimento delle </w:t>
+              <w:t xml:space="preserve">i introduzione ai principi alla base dell’Infrastruttura di Ricerca CLARIN con approfondimento delle </w:t>
             </w:r>
             <w:r>
               <w:t xml:space="preserve">possibilità di trattamento </w:t>
             </w:r>
             <w:r>
               <w:lastRenderedPageBreak/>
-              <w:t>automatico del linguaggio offerte dal Language Resource Switchboard</w:t>
-            </w:r>
+              <w:t xml:space="preserve">automatico del linguaggio offerte dal Language Resource </w:t>
+            </w:r>
+            <w:proofErr w:type="spellStart"/>
+            <w:r>
+              <w:t>Switchboard</w:t>
+            </w:r>
+            <w:proofErr w:type="spellEnd"/>
           </w:p>
         </w:tc>
       </w:tr>
@@ -756,8 +942,13 @@
           </w:tcPr>
           <w:p>
             <w:r>
-              <w:t>Giulia Pedonese &amp; Michele Mallia, CLARIN per la gestione FAIR dei Dati Linguistici: Introduzione ai Core Services e ai Vocabolari controllati in Skosmos</w:t>
-            </w:r>
+              <w:t xml:space="preserve">Giulia Pedonese &amp; Michele Mallia, CLARIN per la gestione FAIR dei Dati Linguistici: Introduzione ai Core Services e ai Vocabolari controllati in </w:t>
+            </w:r>
+            <w:proofErr w:type="spellStart"/>
+            <w:r>
+              <w:t>Skosmos</w:t>
+            </w:r>
+            <w:proofErr w:type="spellEnd"/>
           </w:p>
         </w:tc>
         <w:tc>
@@ -766,8 +957,13 @@
           </w:tcPr>
           <w:p>
             <w:r>
-              <w:t>Lezione online di approfondimento sui principi FAIR e sulle buone pratiche di Scienza Aperta e dimostrazione pratica di ricerche integrate sui core services di CLARIN; affondo sulla struttura tecnica e sulle possibilità di ricerca dei vocabolari in Skosmos</w:t>
-            </w:r>
+              <w:t xml:space="preserve">Lezione online di approfondimento sui principi FAIR e sulle buone pratiche di Scienza Aperta e dimostrazione pratica di ricerche integrate sui core services di CLARIN; affondo sulla struttura tecnica e sulle possibilità di ricerca dei vocabolari in </w:t>
+            </w:r>
+            <w:proofErr w:type="spellStart"/>
+            <w:r>
+              <w:t>Skosmos</w:t>
+            </w:r>
+            <w:proofErr w:type="spellEnd"/>
           </w:p>
         </w:tc>
       </w:tr>
@@ -798,7 +994,15 @@
           </w:tcPr>
           <w:p>
             <w:r>
-              <w:t>Monica Monachini, Giulia Pedonese, Michele Mallia,  Formazione CLARIN-IT per H2IOSC, Università di Napoli L’Orientale, 13/05/2024</w:t>
+              <w:t xml:space="preserve">Monica Monachini, Giulia Pedonese, Michele </w:t>
+            </w:r>
+            <w:proofErr w:type="gramStart"/>
+            <w:r>
+              <w:t>Mallia,  Formazione</w:t>
+            </w:r>
+            <w:proofErr w:type="gramEnd"/>
+            <w:r>
+              <w:t xml:space="preserve"> CLARIN-IT per H2IOSC, Università di Napoli L’Orientale, 13/05/2024</w:t>
             </w:r>
           </w:p>
         </w:tc>
@@ -818,25 +1022,51 @@
           <w:tcPr>
             <w:tcW w:w="2502" w:type="dxa"/>
           </w:tcPr>
-          <w:p/>
+          <w:p>
+            <w:r>
+              <w:t>03/06/2024</w:t>
+            </w:r>
+          </w:p>
         </w:tc>
         <w:tc>
           <w:tcPr>
             <w:tcW w:w="2116" w:type="dxa"/>
           </w:tcPr>
-          <w:p/>
+          <w:p>
+            <w:r>
+              <w:t>Slide</w:t>
+            </w:r>
+          </w:p>
         </w:tc>
         <w:tc>
           <w:tcPr>
             <w:tcW w:w="2459" w:type="dxa"/>
           </w:tcPr>
-          <w:p/>
+          <w:p>
+            <w:pPr>
+              <w:rPr>
+                <w:lang w:val="en-US"/>
+              </w:rPr>
+            </w:pPr>
+            <w:r>
+              <w:rPr>
+                <w:lang w:val="en-US"/>
+              </w:rPr>
+              <w:t>Summer School Digital Tools for Humanists</w:t>
+            </w:r>
+          </w:p>
         </w:tc>
         <w:tc>
           <w:tcPr>
             <w:tcW w:w="2551" w:type="dxa"/>
           </w:tcPr>
-          <w:p/>
+          <w:p>
+            <w:pPr>
+              <w:rPr>
+                <w:lang w:val="en-US"/>
+              </w:rPr>
+            </w:pPr>
+          </w:p>
         </w:tc>
       </w:tr>
       <w:tr>
@@ -844,19 +1074,44 @@
           <w:tcPr>
             <w:tcW w:w="2502" w:type="dxa"/>
           </w:tcPr>
-          <w:p/>
+          <w:p>
+            <w:pPr>
+              <w:rPr>
+                <w:lang w:val="en-US"/>
+              </w:rPr>
+            </w:pPr>
+            <w:r>
+              <w:rPr>
+                <w:lang w:val="en-US"/>
+              </w:rPr>
+              <w:t>06/06/2024</w:t>
+            </w:r>
+          </w:p>
         </w:tc>
         <w:tc>
           <w:tcPr>
             <w:tcW w:w="2116" w:type="dxa"/>
           </w:tcPr>
-          <w:p/>
+          <w:p>
+            <w:r>
+              <w:t>Video tutorial (Cartella Google Drive)</w:t>
+            </w:r>
+          </w:p>
         </w:tc>
         <w:tc>
           <w:tcPr>
             <w:tcW w:w="2459" w:type="dxa"/>
           </w:tcPr>
-          <w:p/>
+          <w:p>
+            <w:proofErr w:type="spellStart"/>
+            <w:r>
+              <w:t>Weblich</w:t>
+            </w:r>
+            <w:proofErr w:type="spellEnd"/>
+            <w:r>
+              <w:t xml:space="preserve"> tutorial organizzato per i ricercatori del gruppo ITSERR</w:t>
+            </w:r>
+          </w:p>
         </w:tc>
         <w:tc>
           <w:tcPr>
@@ -870,19 +1125,56 @@
           <w:tcPr>
             <w:tcW w:w="2502" w:type="dxa"/>
           </w:tcPr>
-          <w:p/>
+          <w:p>
+            <w:r>
+              <w:t>20/06/2024</w:t>
+            </w:r>
+          </w:p>
         </w:tc>
         <w:tc>
           <w:tcPr>
             <w:tcW w:w="2116" w:type="dxa"/>
           </w:tcPr>
-          <w:p/>
+          <w:p>
+            <w:pPr>
+              <w:rPr>
+                <w:lang w:val="en-US"/>
+              </w:rPr>
+            </w:pPr>
+            <w:r>
+              <w:rPr>
+                <w:lang w:val="en-US"/>
+              </w:rPr>
+              <w:t>Slide e tutorial CQL</w:t>
+            </w:r>
+            <w:r>
+              <w:rPr>
+                <w:lang w:val="en-US"/>
+              </w:rPr>
+              <w:t xml:space="preserve"> (Google Slide</w:t>
+            </w:r>
+            <w:r>
+              <w:rPr>
+                <w:lang w:val="en-US"/>
+              </w:rPr>
+              <w:t>)</w:t>
+            </w:r>
+          </w:p>
         </w:tc>
         <w:tc>
           <w:tcPr>
             <w:tcW w:w="2459" w:type="dxa"/>
           </w:tcPr>
-          <w:p/>
+          <w:p>
+            <w:r>
+              <w:t xml:space="preserve">Laboratorio Sperimentale Università di Bologna, presentazione di CLARIN tools e tutorial CQL su </w:t>
+            </w:r>
+            <w:proofErr w:type="spellStart"/>
+            <w:r>
+              <w:t>ParlaMint</w:t>
+            </w:r>
+            <w:proofErr w:type="spellEnd"/>
+          </w:p>
         </w:tc>
         <w:tc>
           <w:tcPr>
@@ -896,19 +1188,52 @@
           <w:tcPr>
             <w:tcW w:w="2502" w:type="dxa"/>
           </w:tcPr>
-          <w:p/>
+          <w:p>
+            <w:r>
+              <w:t>21/06/2024</w:t>
+            </w:r>
+          </w:p>
         </w:tc>
         <w:tc>
           <w:tcPr>
             <w:tcW w:w="2116" w:type="dxa"/>
           </w:tcPr>
-          <w:p/>
+          <w:p>
+            <w:r>
+              <w:t>Slide e video tutorial</w:t>
+            </w:r>
+            <w:r>
+              <w:t xml:space="preserve"> (Cartella </w:t>
+            </w:r>
+            <w:r>
+              <w:lastRenderedPageBreak/>
+              <w:t>One Drive personale)</w:t>
+            </w:r>
+          </w:p>
         </w:tc>
         <w:tc>
           <w:tcPr>
             <w:tcW w:w="2459" w:type="dxa"/>
           </w:tcPr>
-          <w:p/>
+          <w:p>
+            <w:r>
+              <w:lastRenderedPageBreak/>
+              <w:t xml:space="preserve">Come usare i </w:t>
+            </w:r>
+            <w:proofErr w:type="spellStart"/>
+            <w:r>
+              <w:t>Voyant</w:t>
+            </w:r>
+            <w:proofErr w:type="spellEnd"/>
+            <w:r>
+              <w:t xml:space="preserve"> Tools – tutorial a cura di Rachele </w:t>
+            </w:r>
+            <w:proofErr w:type="spellStart"/>
+            <w:r>
+              <w:t>Sprugnoli</w:t>
+            </w:r>
+            <w:proofErr w:type="spellEnd"/>
+          </w:p>
         </w:tc>
         <w:tc>
           <w:tcPr>
@@ -922,25 +1247,85 @@
           <w:tcPr>
             <w:tcW w:w="2502" w:type="dxa"/>
           </w:tcPr>
-          <w:p/>
+          <w:p>
+            <w:r>
+              <w:t>28/06/2024</w:t>
+            </w:r>
+          </w:p>
         </w:tc>
         <w:tc>
           <w:tcPr>
             <w:tcW w:w="2116" w:type="dxa"/>
           </w:tcPr>
-          <w:p/>
+          <w:p>
+            <w:pPr>
+              <w:rPr>
+                <w:lang w:val="en-US"/>
+              </w:rPr>
+            </w:pPr>
+            <w:r>
+              <w:rPr>
+                <w:lang w:val="en-US"/>
+              </w:rPr>
+              <w:t>Corso in Markdown</w:t>
+            </w:r>
+            <w:r>
+              <w:rPr>
+                <w:lang w:val="en-US"/>
+              </w:rPr>
+              <w:t xml:space="preserve"> (Google Drive)</w:t>
+            </w:r>
+          </w:p>
         </w:tc>
         <w:tc>
           <w:tcPr>
             <w:tcW w:w="2459" w:type="dxa"/>
           </w:tcPr>
-          <w:p/>
+          <w:p>
+            <w:pPr>
+              <w:rPr>
+                <w:lang w:val="en-US"/>
+              </w:rPr>
+            </w:pPr>
+            <w:r>
+              <w:rPr>
+                <w:lang w:val="en-US"/>
+              </w:rPr>
+              <w:t>Corso UPSKILLS Introduction to Language Data: Standa</w:t>
+            </w:r>
+            <w:r>
+              <w:rPr>
+                <w:lang w:val="en-US"/>
+              </w:rPr>
+              <w:t xml:space="preserve">rds and Repositories, </w:t>
+            </w:r>
+            <w:proofErr w:type="spellStart"/>
+            <w:r>
+              <w:rPr>
+                <w:lang w:val="en-US"/>
+              </w:rPr>
+              <w:t>tradotto</w:t>
+            </w:r>
+            <w:proofErr w:type="spellEnd"/>
+            <w:r>
+              <w:rPr>
+                <w:lang w:val="en-US"/>
+              </w:rPr>
+              <w:t xml:space="preserve"> in Italiano da Lorenzo Panerai e Gioia Rescigno</w:t>
+            </w:r>
+          </w:p>
         </w:tc>
         <w:tc>
           <w:tcPr>
             <w:tcW w:w="2551" w:type="dxa"/>
           </w:tcPr>
-          <w:p/>
+          <w:p>
+            <w:pPr>
+              <w:rPr>
+                <w:lang w:val="en-US"/>
+              </w:rPr>
+            </w:pPr>
+          </w:p>
         </w:tc>
       </w:tr>
       <w:tr>
@@ -948,29 +1333,156 @@
           <w:tcPr>
             <w:tcW w:w="2502" w:type="dxa"/>
           </w:tcPr>
-          <w:p/>
+          <w:p>
+            <w:r>
+              <w:t>28/06/2024</w:t>
+            </w:r>
+          </w:p>
         </w:tc>
         <w:tc>
           <w:tcPr>
             <w:tcW w:w="2116" w:type="dxa"/>
           </w:tcPr>
-          <w:p/>
+          <w:p>
+            <w:pPr>
+              <w:rPr>
+                <w:lang w:val="en-US"/>
+              </w:rPr>
+            </w:pPr>
+            <w:r>
+              <w:rPr>
+                <w:lang w:val="en-US"/>
+              </w:rPr>
+              <w:t>Corso in Markdown</w:t>
+            </w:r>
+            <w:r>
+              <w:rPr>
+                <w:lang w:val="en-US"/>
+              </w:rPr>
+              <w:t xml:space="preserve"> (Google Drive</w:t>
+            </w:r>
+            <w:r>
+              <w:rPr>
+                <w:lang w:val="en-US"/>
+              </w:rPr>
+              <w:t>)</w:t>
+            </w:r>
+          </w:p>
         </w:tc>
         <w:tc>
           <w:tcPr>
             <w:tcW w:w="2459" w:type="dxa"/>
           </w:tcPr>
-          <w:p/>
+          <w:p>
+            <w:pPr>
+              <w:rPr>
+                <w:lang w:val="en-US"/>
+              </w:rPr>
+            </w:pPr>
+            <w:r>
+              <w:rPr>
+                <w:lang w:val="en-US"/>
+              </w:rPr>
+              <w:t>Corso UPSKILLS “Automatic Speech Re</w:t>
+            </w:r>
+            <w:r>
+              <w:rPr>
+                <w:lang w:val="en-US"/>
+              </w:rPr>
+              <w:t>cognition and Forced Alignment”</w:t>
+            </w:r>
+          </w:p>
         </w:tc>
         <w:tc>
           <w:tcPr>
             <w:tcW w:w="2551" w:type="dxa"/>
           </w:tcPr>
-          <w:p/>
+          <w:p>
+            <w:pPr>
+              <w:rPr>
+                <w:lang w:val="en-US"/>
+              </w:rPr>
+            </w:pPr>
+          </w:p>
+        </w:tc>
+      </w:tr>
+      <w:tr>
+        <w:tc>
+          <w:tcPr>
+            <w:tcW w:w="2502" w:type="dxa"/>
+          </w:tcPr>
+          <w:p>
+            <w:r>
+              <w:t>28/06/2024</w:t>
+            </w:r>
+          </w:p>
+        </w:tc>
+        <w:tc>
+          <w:tcPr>
+            <w:tcW w:w="2116" w:type="dxa"/>
+          </w:tcPr>
+          <w:p>
+            <w:r>
+              <w:t>Corso con slide deck</w:t>
+            </w:r>
+            <w:r>
+              <w:t xml:space="preserve"> (Google Drive)</w:t>
+            </w:r>
+          </w:p>
+        </w:tc>
+        <w:tc>
+          <w:tcPr>
+            <w:tcW w:w="2459" w:type="dxa"/>
+          </w:tcPr>
+          <w:p>
+            <w:pPr>
+              <w:rPr>
+                <w:lang w:val="en-US"/>
+              </w:rPr>
+            </w:pPr>
+            <w:r>
+              <w:rPr>
+                <w:lang w:val="en-US"/>
+              </w:rPr>
+              <w:t xml:space="preserve">Corso CLARIN di Rachele </w:t>
+            </w:r>
+            <w:proofErr w:type="spellStart"/>
+            <w:r>
+              <w:rPr>
+                <w:lang w:val="en-US"/>
+              </w:rPr>
+              <w:t>Sprugnoli</w:t>
+            </w:r>
+            <w:proofErr w:type="spellEnd"/>
+            <w:r>
+              <w:rPr>
+                <w:lang w:val="en-US"/>
+              </w:rPr>
+              <w:t xml:space="preserve"> (Train with CLARIN Award 2022) “NLP Methods”</w:t>
+            </w:r>
+          </w:p>
+        </w:tc>
+        <w:tc>
+          <w:tcPr>
+            <w:tcW w:w="2551" w:type="dxa"/>
+          </w:tcPr>
+          <w:p>
+            <w:pPr>
+              <w:rPr>
+                <w:lang w:val="en-US"/>
+              </w:rPr>
+            </w:pPr>
+          </w:p>
         </w:tc>
       </w:tr>
     </w:tbl>
-    <w:p/>
+    <w:p>
+      <w:pPr>
+        <w:rPr>
+          <w:lang w:val="en-US"/>
+        </w:rPr>
+      </w:pPr>
+    </w:p>
     <w:sectPr>
       <w:pgSz w:w="11906" w:h="16838"/>
       <w:pgMar w:top="1417" w:right="1134" w:bottom="1134" w:left="1134" w:header="708" w:footer="708" w:gutter="0"/>
@@ -982,7 +1494,7 @@
 </file>
 
 <file path=word/styles.xml><?xml version="1.0" encoding="utf-8"?>
-<w:styles xmlns:mc="http://schemas.openxmlformats.org/markup-compatibility/2006" xmlns:r="http://schemas.openxmlformats.org/officeDocument/2006/relationships" xmlns:w="http://schemas.openxmlformats.org/wordprocessingml/2006/main" xmlns:w14="http://schemas.microsoft.com/office/word/2010/wordml" xmlns:w15="http://schemas.microsoft.com/office/word/2012/wordml" xmlns:w16cex="http://schemas.microsoft.com/office/word/2018/wordml/cex" xmlns:w16cid="http://schemas.microsoft.com/office/word/2016/wordml/cid" xmlns:w16="http://schemas.microsoft.com/office/word/2018/wordml" xmlns:w16du="http://schemas.microsoft.com/office/word/2023/wordml/word16du" xmlns:w16sdtdh="http://schemas.microsoft.com/office/word/2020/wordml/sdtdatahash" xmlns:w16se="http://schemas.microsoft.com/office/word/2015/wordml/symex" mc:Ignorable="w14 w15 w16se w16cid w16 w16cex w16sdtdh w16du">
+<w:styles xmlns:mc="http://schemas.openxmlformats.org/markup-compatibility/2006" xmlns:r="http://schemas.openxmlformats.org/officeDocument/2006/relationships" xmlns:w="http://schemas.openxmlformats.org/wordprocessingml/2006/main" xmlns:w14="http://schemas.microsoft.com/office/word/2010/wordml" xmlns:w15="http://schemas.microsoft.com/office/word/2012/wordml" xmlns:w16cex="http://schemas.microsoft.com/office/word/2018/wordml/cex" xmlns:w16cid="http://schemas.microsoft.com/office/word/2016/wordml/cid" xmlns:w16="http://schemas.microsoft.com/office/word/2018/wordml" xmlns:w16sdtdh="http://schemas.microsoft.com/office/word/2020/wordml/sdtdatahash" xmlns:w16se="http://schemas.microsoft.com/office/word/2015/wordml/symex" mc:Ignorable="w14 w15 w16se w16cid w16 w16cex w16sdtdh">
   <w:docDefaults>
     <w:rPrDefault>
       <w:rPr>

</xml_diff>

<commit_message>
Aggiornamento date e upload nuovo materiale
</commit_message>
<xml_diff>
--- a/Modalità di citazione - Lista risorse.docx
+++ b/Modalità di citazione - Lista risorse.docx
@@ -1,6 +1,6 @@
 
 <file path=word/document.xml><?xml version="1.0" encoding="utf-8"?>
-<w:document xmlns:wpc="http://schemas.microsoft.com/office/word/2010/wordprocessingCanvas" xmlns:cx="http://schemas.microsoft.com/office/drawing/2014/chartex" xmlns:cx1="http://schemas.microsoft.com/office/drawing/2015/9/8/chartex" xmlns:cx2="http://schemas.microsoft.com/office/drawing/2015/10/21/chartex" xmlns:cx3="http://schemas.microsoft.com/office/drawing/2016/5/9/chartex" xmlns:cx4="http://schemas.microsoft.com/office/drawing/2016/5/10/chartex" xmlns:cx5="http://schemas.microsoft.com/office/drawing/2016/5/11/chartex" xmlns:cx6="http://schemas.microsoft.com/office/drawing/2016/5/12/chartex" xmlns:cx7="http://schemas.microsoft.com/office/drawing/2016/5/13/chartex" xmlns:cx8="http://schemas.microsoft.com/office/drawing/2016/5/14/chartex" xmlns:mc="http://schemas.openxmlformats.org/markup-compatibility/2006" xmlns:aink="http://schemas.microsoft.com/office/drawing/2016/ink" xmlns:am3d="http://schemas.microsoft.com/office/drawing/2017/model3d" xmlns:o="urn:schemas-microsoft-com:office:office" xmlns:oel="http://schemas.microsoft.com/office/2019/extlst" xmlns:r="http://schemas.openxmlformats.org/officeDocument/2006/relationships" xmlns:m="http://schemas.openxmlformats.org/officeDocument/2006/math" xmlns:v="urn:schemas-microsoft-com:vml" xmlns:wp14="http://schemas.microsoft.com/office/word/2010/wordprocessingDrawing" xmlns:wp="http://schemas.openxmlformats.org/drawingml/2006/wordprocessingDrawing" xmlns:w10="urn:schemas-microsoft-com:office:word" xmlns:w="http://schemas.openxmlformats.org/wordprocessingml/2006/main" xmlns:w14="http://schemas.microsoft.com/office/word/2010/wordml" xmlns:w15="http://schemas.microsoft.com/office/word/2012/wordml" xmlns:w16cex="http://schemas.microsoft.com/office/word/2018/wordml/cex" xmlns:w16cid="http://schemas.microsoft.com/office/word/2016/wordml/cid" xmlns:w16="http://schemas.microsoft.com/office/word/2018/wordml" xmlns:w16sdtdh="http://schemas.microsoft.com/office/word/2020/wordml/sdtdatahash" xmlns:w16se="http://schemas.microsoft.com/office/word/2015/wordml/symex" xmlns:wpg="http://schemas.microsoft.com/office/word/2010/wordprocessingGroup" xmlns:wpi="http://schemas.microsoft.com/office/word/2010/wordprocessingInk" xmlns:wne="http://schemas.microsoft.com/office/word/2006/wordml" xmlns:wps="http://schemas.microsoft.com/office/word/2010/wordprocessingShape" mc:Ignorable="w14 w15 w16se w16cid w16 w16cex w16sdtdh wp14">
+<w:document xmlns:wpc="http://schemas.microsoft.com/office/word/2010/wordprocessingCanvas" xmlns:cx="http://schemas.microsoft.com/office/drawing/2014/chartex" xmlns:cx1="http://schemas.microsoft.com/office/drawing/2015/9/8/chartex" xmlns:cx2="http://schemas.microsoft.com/office/drawing/2015/10/21/chartex" xmlns:cx3="http://schemas.microsoft.com/office/drawing/2016/5/9/chartex" xmlns:cx4="http://schemas.microsoft.com/office/drawing/2016/5/10/chartex" xmlns:cx5="http://schemas.microsoft.com/office/drawing/2016/5/11/chartex" xmlns:cx6="http://schemas.microsoft.com/office/drawing/2016/5/12/chartex" xmlns:cx7="http://schemas.microsoft.com/office/drawing/2016/5/13/chartex" xmlns:cx8="http://schemas.microsoft.com/office/drawing/2016/5/14/chartex" xmlns:mc="http://schemas.openxmlformats.org/markup-compatibility/2006" xmlns:aink="http://schemas.microsoft.com/office/drawing/2016/ink" xmlns:am3d="http://schemas.microsoft.com/office/drawing/2017/model3d" xmlns:o="urn:schemas-microsoft-com:office:office" xmlns:oel="http://schemas.microsoft.com/office/2019/extlst" xmlns:r="http://schemas.openxmlformats.org/officeDocument/2006/relationships" xmlns:m="http://schemas.openxmlformats.org/officeDocument/2006/math" xmlns:v="urn:schemas-microsoft-com:vml" xmlns:wp14="http://schemas.microsoft.com/office/word/2010/wordprocessingDrawing" xmlns:wp="http://schemas.openxmlformats.org/drawingml/2006/wordprocessingDrawing" xmlns:w10="urn:schemas-microsoft-com:office:word" xmlns:w="http://schemas.openxmlformats.org/wordprocessingml/2006/main" xmlns:w14="http://schemas.microsoft.com/office/word/2010/wordml" xmlns:w15="http://schemas.microsoft.com/office/word/2012/wordml" xmlns:w16cex="http://schemas.microsoft.com/office/word/2018/wordml/cex" xmlns:w16cid="http://schemas.microsoft.com/office/word/2016/wordml/cid" xmlns:w16="http://schemas.microsoft.com/office/word/2018/wordml" xmlns:w16du="http://schemas.microsoft.com/office/word/2023/wordml/word16du" xmlns:w16sdtdh="http://schemas.microsoft.com/office/word/2020/wordml/sdtdatahash" xmlns:w16se="http://schemas.microsoft.com/office/word/2015/wordml/symex" xmlns:wpg="http://schemas.microsoft.com/office/word/2010/wordprocessingGroup" xmlns:wpi="http://schemas.microsoft.com/office/word/2010/wordprocessingInk" xmlns:wne="http://schemas.microsoft.com/office/word/2006/wordml" xmlns:wps="http://schemas.microsoft.com/office/word/2010/wordprocessingShape" mc:Ignorable="w14 w15 w16se w16cid w16 w16cex w16sdtdh w16du wp14">
   <w:body>
     <w:p>
       <w:r>
@@ -994,15 +994,7 @@
           </w:tcPr>
           <w:p>
             <w:r>
-              <w:t xml:space="preserve">Monica Monachini, Giulia Pedonese, Michele </w:t>
-            </w:r>
-            <w:proofErr w:type="gramStart"/>
-            <w:r>
-              <w:t>Mallia,  Formazione</w:t>
-            </w:r>
-            <w:proofErr w:type="gramEnd"/>
-            <w:r>
-              <w:t xml:space="preserve"> CLARIN-IT per H2IOSC, Università di Napoli L’Orientale, 13/05/2024</w:t>
+              <w:t>Monica Monachini, Giulia Pedonese, Michele Mallia,  Formazione CLARIN-IT per H2IOSC, Università di Napoli L’Orientale, 13/05/2024</w:t>
             </w:r>
           </w:p>
         </w:tc>
@@ -1103,21 +1095,81 @@
             <w:tcW w:w="2459" w:type="dxa"/>
           </w:tcPr>
           <w:p>
-            <w:proofErr w:type="spellStart"/>
-            <w:r>
-              <w:t>Weblich</w:t>
-            </w:r>
-            <w:proofErr w:type="spellEnd"/>
-            <w:r>
-              <w:t xml:space="preserve"> tutorial organizzato per i ricercatori del gruppo ITSERR</w:t>
-            </w:r>
+            <w:r>
+              <w:t xml:space="preserve">Giulia Pedonese, </w:t>
+            </w:r>
+            <w:r>
+              <w:rPr>
+                <w:i/>
+                <w:iCs/>
+              </w:rPr>
+              <w:t xml:space="preserve">Le Applicazioni Pratiche di </w:t>
+            </w:r>
+            <w:proofErr w:type="spellStart"/>
+            <w:r>
+              <w:rPr>
+                <w:i/>
+                <w:iCs/>
+              </w:rPr>
+              <w:t>Weblicht</w:t>
+            </w:r>
+            <w:proofErr w:type="spellEnd"/>
+            <w:r>
+              <w:rPr>
+                <w:i/>
+                <w:iCs/>
+              </w:rPr>
+              <w:t>: l’</w:t>
+            </w:r>
+            <w:r>
+              <w:rPr>
+                <w:i/>
+                <w:iCs/>
+              </w:rPr>
+              <w:t xml:space="preserve">Annotazione di un Testo in </w:t>
+            </w:r>
+            <w:r>
+              <w:rPr>
+                <w:i/>
+                <w:iCs/>
+              </w:rPr>
+              <w:t>A</w:t>
+            </w:r>
+            <w:r>
+              <w:rPr>
+                <w:i/>
+                <w:iCs/>
+              </w:rPr>
+              <w:t>rabo,</w:t>
+            </w:r>
+            <w:r>
+              <w:t xml:space="preserve"> </w:t>
+            </w:r>
+            <w:proofErr w:type="spellStart"/>
+            <w:r>
+              <w:t>Videotutorial</w:t>
+            </w:r>
+            <w:proofErr w:type="spellEnd"/>
           </w:p>
         </w:tc>
         <w:tc>
           <w:tcPr>
             <w:tcW w:w="2551" w:type="dxa"/>
           </w:tcPr>
-          <w:p/>
+          <w:p>
+            <w:r>
+              <w:t>T</w:t>
+            </w:r>
+            <w:r>
+              <w:t xml:space="preserve">utorial </w:t>
+            </w:r>
+            <w:r>
+              <w:t>registrato</w:t>
+            </w:r>
+            <w:r>
+              <w:t xml:space="preserve"> per i ricercatori del gruppo ITSERR</w:t>
+            </w:r>
+          </w:p>
         </w:tc>
       </w:tr>
       <w:tr>
@@ -1190,6 +1242,7 @@
           </w:tcPr>
           <w:p>
             <w:r>
+              <w:lastRenderedPageBreak/>
               <w:t>21/06/2024</w:t>
             </w:r>
           </w:p>
@@ -1203,11 +1256,7 @@
               <w:t>Slide e video tutorial</w:t>
             </w:r>
             <w:r>
-              <w:t xml:space="preserve"> (Cartella </w:t>
-            </w:r>
-            <w:r>
-              <w:lastRenderedPageBreak/>
-              <w:t>One Drive personale)</w:t>
+              <w:t xml:space="preserve"> (Cartella One Drive personale)</w:t>
             </w:r>
           </w:p>
         </w:tc>
@@ -1217,7 +1266,6 @@
           </w:tcPr>
           <w:p>
             <w:r>
-              <w:lastRenderedPageBreak/>
               <w:t xml:space="preserve">Come usare i </w:t>
             </w:r>
             <w:proofErr w:type="spellStart"/>
@@ -1494,7 +1542,7 @@
 </file>
 
 <file path=word/styles.xml><?xml version="1.0" encoding="utf-8"?>
-<w:styles xmlns:mc="http://schemas.openxmlformats.org/markup-compatibility/2006" xmlns:r="http://schemas.openxmlformats.org/officeDocument/2006/relationships" xmlns:w="http://schemas.openxmlformats.org/wordprocessingml/2006/main" xmlns:w14="http://schemas.microsoft.com/office/word/2010/wordml" xmlns:w15="http://schemas.microsoft.com/office/word/2012/wordml" xmlns:w16cex="http://schemas.microsoft.com/office/word/2018/wordml/cex" xmlns:w16cid="http://schemas.microsoft.com/office/word/2016/wordml/cid" xmlns:w16="http://schemas.microsoft.com/office/word/2018/wordml" xmlns:w16sdtdh="http://schemas.microsoft.com/office/word/2020/wordml/sdtdatahash" xmlns:w16se="http://schemas.microsoft.com/office/word/2015/wordml/symex" mc:Ignorable="w14 w15 w16se w16cid w16 w16cex w16sdtdh">
+<w:styles xmlns:mc="http://schemas.openxmlformats.org/markup-compatibility/2006" xmlns:r="http://schemas.openxmlformats.org/officeDocument/2006/relationships" xmlns:w="http://schemas.openxmlformats.org/wordprocessingml/2006/main" xmlns:w14="http://schemas.microsoft.com/office/word/2010/wordml" xmlns:w15="http://schemas.microsoft.com/office/word/2012/wordml" xmlns:w16cex="http://schemas.microsoft.com/office/word/2018/wordml/cex" xmlns:w16cid="http://schemas.microsoft.com/office/word/2016/wordml/cid" xmlns:w16="http://schemas.microsoft.com/office/word/2018/wordml" xmlns:w16du="http://schemas.microsoft.com/office/word/2023/wordml/word16du" xmlns:w16sdtdh="http://schemas.microsoft.com/office/word/2020/wordml/sdtdatahash" xmlns:w16se="http://schemas.microsoft.com/office/word/2015/wordml/symex" mc:Ignorable="w14 w15 w16se w16cid w16 w16cex w16sdtdh w16du">
   <w:docDefaults>
     <w:rPrDefault>
       <w:rPr>

</xml_diff>